<commit_message>
chỉnh lại tiếng anh - tiếng việt cho thống nhất
</commit_message>
<xml_diff>
--- a/[Assignment submits]/R01-Analysis/Usecase_specification_final_release.docx
+++ b/[Assignment submits]/R01-Analysis/Usecase_specification_final_release.docx
@@ -235,7 +235,7 @@
             </w:rPr>
             <w:fldChar w:fldCharType="separate"/>
           </w:r>
-          <w:hyperlink w:anchor="_Toc320209945" w:history="1">
+          <w:hyperlink w:anchor="_Toc320214454" w:history="1">
             <w:r>
               <w:rPr>
                 <w:rStyle w:val="Hyperlink"/>
@@ -281,7 +281,7 @@
                 <w:noProof/>
                 <w:webHidden/>
               </w:rPr>
-              <w:instrText xml:space="preserve"> PAGEREF _Toc320209945 \h </w:instrText>
+              <w:instrText xml:space="preserve"> PAGEREF _Toc320214454 \h </w:instrText>
             </w:r>
             <w:r>
               <w:rPr>
@@ -329,7 +329,7 @@
               <w:szCs w:val="22"/>
             </w:rPr>
           </w:pPr>
-          <w:hyperlink w:anchor="_Toc320209946" w:history="1">
+          <w:hyperlink w:anchor="_Toc320214455" w:history="1">
             <w:r>
               <w:rPr>
                 <w:rStyle w:val="Hyperlink"/>
@@ -375,7 +375,7 @@
                 <w:noProof/>
                 <w:webHidden/>
               </w:rPr>
-              <w:instrText xml:space="preserve"> PAGEREF _Toc320209946 \h </w:instrText>
+              <w:instrText xml:space="preserve"> PAGEREF _Toc320214455 \h </w:instrText>
             </w:r>
             <w:r>
               <w:rPr>
@@ -423,7 +423,7 @@
               <w:szCs w:val="22"/>
             </w:rPr>
           </w:pPr>
-          <w:hyperlink w:anchor="_Toc320209947" w:history="1">
+          <w:hyperlink w:anchor="_Toc320214456" w:history="1">
             <w:r>
               <w:rPr>
                 <w:rStyle w:val="Hyperlink"/>
@@ -469,7 +469,7 @@
                 <w:noProof/>
                 <w:webHidden/>
               </w:rPr>
-              <w:instrText xml:space="preserve"> PAGEREF _Toc320209947 \h </w:instrText>
+              <w:instrText xml:space="preserve"> PAGEREF _Toc320214456 \h </w:instrText>
             </w:r>
             <w:r>
               <w:rPr>
@@ -517,7 +517,7 @@
               <w:szCs w:val="22"/>
             </w:rPr>
           </w:pPr>
-          <w:hyperlink w:anchor="_Toc320209948" w:history="1">
+          <w:hyperlink w:anchor="_Toc320214457" w:history="1">
             <w:r>
               <w:rPr>
                 <w:rStyle w:val="Hyperlink"/>
@@ -563,7 +563,7 @@
                 <w:noProof/>
                 <w:webHidden/>
               </w:rPr>
-              <w:instrText xml:space="preserve"> PAGEREF _Toc320209948 \h </w:instrText>
+              <w:instrText xml:space="preserve"> PAGEREF _Toc320214457 \h </w:instrText>
             </w:r>
             <w:r>
               <w:rPr>
@@ -611,7 +611,7 @@
               <w:szCs w:val="22"/>
             </w:rPr>
           </w:pPr>
-          <w:hyperlink w:anchor="_Toc320209949" w:history="1">
+          <w:hyperlink w:anchor="_Toc320214458" w:history="1">
             <w:r>
               <w:rPr>
                 <w:rStyle w:val="Hyperlink"/>
@@ -657,7 +657,7 @@
                 <w:noProof/>
                 <w:webHidden/>
               </w:rPr>
-              <w:instrText xml:space="preserve"> PAGEREF _Toc320209949 \h </w:instrText>
+              <w:instrText xml:space="preserve"> PAGEREF _Toc320214458 \h </w:instrText>
             </w:r>
             <w:r>
               <w:rPr>
@@ -705,7 +705,7 @@
               <w:szCs w:val="22"/>
             </w:rPr>
           </w:pPr>
-          <w:hyperlink w:anchor="_Toc320209950" w:history="1">
+          <w:hyperlink w:anchor="_Toc320214459" w:history="1">
             <w:r>
               <w:rPr>
                 <w:rStyle w:val="Hyperlink"/>
@@ -751,7 +751,7 @@
                 <w:noProof/>
                 <w:webHidden/>
               </w:rPr>
-              <w:instrText xml:space="preserve"> PAGEREF _Toc320209950 \h </w:instrText>
+              <w:instrText xml:space="preserve"> PAGEREF _Toc320214459 \h </w:instrText>
             </w:r>
             <w:r>
               <w:rPr>
@@ -799,7 +799,7 @@
               <w:szCs w:val="22"/>
             </w:rPr>
           </w:pPr>
-          <w:hyperlink w:anchor="_Toc320209951" w:history="1">
+          <w:hyperlink w:anchor="_Toc320214460" w:history="1">
             <w:r>
               <w:rPr>
                 <w:rStyle w:val="Hyperlink"/>
@@ -845,7 +845,7 @@
                 <w:noProof/>
                 <w:webHidden/>
               </w:rPr>
-              <w:instrText xml:space="preserve"> PAGEREF _Toc320209951 \h </w:instrText>
+              <w:instrText xml:space="preserve"> PAGEREF _Toc320214460 \h </w:instrText>
             </w:r>
             <w:r>
               <w:rPr>
@@ -893,7 +893,7 @@
               <w:szCs w:val="22"/>
             </w:rPr>
           </w:pPr>
-          <w:hyperlink w:anchor="_Toc320209952" w:history="1">
+          <w:hyperlink w:anchor="_Toc320214461" w:history="1">
             <w:r>
               <w:rPr>
                 <w:rStyle w:val="Hyperlink"/>
@@ -939,7 +939,7 @@
                 <w:noProof/>
                 <w:webHidden/>
               </w:rPr>
-              <w:instrText xml:space="preserve"> PAGEREF _Toc320209952 \h </w:instrText>
+              <w:instrText xml:space="preserve"> PAGEREF _Toc320214461 \h </w:instrText>
             </w:r>
             <w:r>
               <w:rPr>
@@ -987,7 +987,7 @@
               <w:szCs w:val="22"/>
             </w:rPr>
           </w:pPr>
-          <w:hyperlink w:anchor="_Toc320209953" w:history="1">
+          <w:hyperlink w:anchor="_Toc320214462" w:history="1">
             <w:r>
               <w:rPr>
                 <w:rStyle w:val="Hyperlink"/>
@@ -1033,7 +1033,7 @@
                 <w:noProof/>
                 <w:webHidden/>
               </w:rPr>
-              <w:instrText xml:space="preserve"> PAGEREF _Toc320209953 \h </w:instrText>
+              <w:instrText xml:space="preserve"> PAGEREF _Toc320214462 \h </w:instrText>
             </w:r>
             <w:r>
               <w:rPr>
@@ -1081,7 +1081,7 @@
               <w:szCs w:val="22"/>
             </w:rPr>
           </w:pPr>
-          <w:hyperlink w:anchor="_Toc320209954" w:history="1">
+          <w:hyperlink w:anchor="_Toc320214463" w:history="1">
             <w:r>
               <w:rPr>
                 <w:rStyle w:val="Hyperlink"/>
@@ -1127,7 +1127,7 @@
                 <w:noProof/>
                 <w:webHidden/>
               </w:rPr>
-              <w:instrText xml:space="preserve"> PAGEREF _Toc320209954 \h </w:instrText>
+              <w:instrText xml:space="preserve"> PAGEREF _Toc320214463 \h </w:instrText>
             </w:r>
             <w:r>
               <w:rPr>
@@ -1175,7 +1175,7 @@
               <w:szCs w:val="22"/>
             </w:rPr>
           </w:pPr>
-          <w:hyperlink w:anchor="_Toc320209955" w:history="1">
+          <w:hyperlink w:anchor="_Toc320214464" w:history="1">
             <w:r>
               <w:rPr>
                 <w:rStyle w:val="Hyperlink"/>
@@ -1221,7 +1221,7 @@
                 <w:noProof/>
                 <w:webHidden/>
               </w:rPr>
-              <w:instrText xml:space="preserve"> PAGEREF _Toc320209955 \h </w:instrText>
+              <w:instrText xml:space="preserve"> PAGEREF _Toc320214464 \h </w:instrText>
             </w:r>
             <w:r>
               <w:rPr>
@@ -1269,7 +1269,7 @@
               <w:szCs w:val="22"/>
             </w:rPr>
           </w:pPr>
-          <w:hyperlink w:anchor="_Toc320209956" w:history="1">
+          <w:hyperlink w:anchor="_Toc320214465" w:history="1">
             <w:r>
               <w:rPr>
                 <w:rStyle w:val="Hyperlink"/>
@@ -1315,7 +1315,7 @@
                 <w:noProof/>
                 <w:webHidden/>
               </w:rPr>
-              <w:instrText xml:space="preserve"> PAGEREF _Toc320209956 \h </w:instrText>
+              <w:instrText xml:space="preserve"> PAGEREF _Toc320214465 \h </w:instrText>
             </w:r>
             <w:r>
               <w:rPr>
@@ -1363,7 +1363,7 @@
               <w:szCs w:val="22"/>
             </w:rPr>
           </w:pPr>
-          <w:hyperlink w:anchor="_Toc320209957" w:history="1">
+          <w:hyperlink w:anchor="_Toc320214466" w:history="1">
             <w:r>
               <w:rPr>
                 <w:rStyle w:val="Hyperlink"/>
@@ -1409,7 +1409,7 @@
                 <w:noProof/>
                 <w:webHidden/>
               </w:rPr>
-              <w:instrText xml:space="preserve"> PAGEREF _Toc320209957 \h </w:instrText>
+              <w:instrText xml:space="preserve"> PAGEREF _Toc320214466 \h </w:instrText>
             </w:r>
             <w:r>
               <w:rPr>
@@ -1457,7 +1457,7 @@
               <w:szCs w:val="22"/>
             </w:rPr>
           </w:pPr>
-          <w:hyperlink w:anchor="_Toc320209958" w:history="1">
+          <w:hyperlink w:anchor="_Toc320214467" w:history="1">
             <w:r>
               <w:rPr>
                 <w:rStyle w:val="Hyperlink"/>
@@ -1503,7 +1503,7 @@
                 <w:noProof/>
                 <w:webHidden/>
               </w:rPr>
-              <w:instrText xml:space="preserve"> PAGEREF _Toc320209958 \h </w:instrText>
+              <w:instrText xml:space="preserve"> PAGEREF _Toc320214467 \h </w:instrText>
             </w:r>
             <w:r>
               <w:rPr>
@@ -1551,7 +1551,7 @@
               <w:szCs w:val="22"/>
             </w:rPr>
           </w:pPr>
-          <w:hyperlink w:anchor="_Toc320209959" w:history="1">
+          <w:hyperlink w:anchor="_Toc320214468" w:history="1">
             <w:r>
               <w:rPr>
                 <w:rStyle w:val="Hyperlink"/>
@@ -1597,7 +1597,7 @@
                 <w:noProof/>
                 <w:webHidden/>
               </w:rPr>
-              <w:instrText xml:space="preserve"> PAGEREF _Toc320209959 \h </w:instrText>
+              <w:instrText xml:space="preserve"> PAGEREF _Toc320214468 \h </w:instrText>
             </w:r>
             <w:r>
               <w:rPr>
@@ -1645,7 +1645,7 @@
               <w:szCs w:val="22"/>
             </w:rPr>
           </w:pPr>
-          <w:hyperlink w:anchor="_Toc320209960" w:history="1">
+          <w:hyperlink w:anchor="_Toc320214469" w:history="1">
             <w:r>
               <w:rPr>
                 <w:rStyle w:val="Hyperlink"/>
@@ -1691,7 +1691,7 @@
                 <w:noProof/>
                 <w:webHidden/>
               </w:rPr>
-              <w:instrText xml:space="preserve"> PAGEREF _Toc320209960 \h </w:instrText>
+              <w:instrText xml:space="preserve"> PAGEREF _Toc320214469 \h </w:instrText>
             </w:r>
             <w:r>
               <w:rPr>
@@ -1711,7 +1711,7 @@
                 <w:noProof/>
                 <w:webHidden/>
               </w:rPr>
-              <w:t>15</w:t>
+              <w:t>14</w:t>
             </w:r>
             <w:r>
               <w:rPr>
@@ -1739,7 +1739,7 @@
               <w:szCs w:val="22"/>
             </w:rPr>
           </w:pPr>
-          <w:hyperlink w:anchor="_Toc320209961" w:history="1">
+          <w:hyperlink w:anchor="_Toc320214470" w:history="1">
             <w:r>
               <w:rPr>
                 <w:rStyle w:val="Hyperlink"/>
@@ -1785,7 +1785,7 @@
                 <w:noProof/>
                 <w:webHidden/>
               </w:rPr>
-              <w:instrText xml:space="preserve"> PAGEREF _Toc320209961 \h </w:instrText>
+              <w:instrText xml:space="preserve"> PAGEREF _Toc320214470 \h </w:instrText>
             </w:r>
             <w:r>
               <w:rPr>
@@ -1833,7 +1833,7 @@
               <w:szCs w:val="22"/>
             </w:rPr>
           </w:pPr>
-          <w:hyperlink w:anchor="_Toc320209962" w:history="1">
+          <w:hyperlink w:anchor="_Toc320214471" w:history="1">
             <w:r>
               <w:rPr>
                 <w:rStyle w:val="Hyperlink"/>
@@ -1879,7 +1879,7 @@
                 <w:noProof/>
                 <w:webHidden/>
               </w:rPr>
-              <w:instrText xml:space="preserve"> PAGEREF _Toc320209962 \h </w:instrText>
+              <w:instrText xml:space="preserve"> PAGEREF _Toc320214471 \h </w:instrText>
             </w:r>
             <w:r>
               <w:rPr>
@@ -1927,7 +1927,7 @@
               <w:szCs w:val="22"/>
             </w:rPr>
           </w:pPr>
-          <w:hyperlink w:anchor="_Toc320209963" w:history="1">
+          <w:hyperlink w:anchor="_Toc320214472" w:history="1">
             <w:r>
               <w:rPr>
                 <w:rStyle w:val="Hyperlink"/>
@@ -1973,7 +1973,7 @@
                 <w:noProof/>
                 <w:webHidden/>
               </w:rPr>
-              <w:instrText xml:space="preserve"> PAGEREF _Toc320209963 \h </w:instrText>
+              <w:instrText xml:space="preserve"> PAGEREF _Toc320214472 \h </w:instrText>
             </w:r>
             <w:r>
               <w:rPr>
@@ -2021,7 +2021,7 @@
               <w:szCs w:val="22"/>
             </w:rPr>
           </w:pPr>
-          <w:hyperlink w:anchor="_Toc320209964" w:history="1">
+          <w:hyperlink w:anchor="_Toc320214473" w:history="1">
             <w:r>
               <w:rPr>
                 <w:rStyle w:val="Hyperlink"/>
@@ -2067,7 +2067,7 @@
                 <w:noProof/>
                 <w:webHidden/>
               </w:rPr>
-              <w:instrText xml:space="preserve"> PAGEREF _Toc320209964 \h </w:instrText>
+              <w:instrText xml:space="preserve"> PAGEREF _Toc320214473 \h </w:instrText>
             </w:r>
             <w:r>
               <w:rPr>
@@ -2115,7 +2115,7 @@
               <w:szCs w:val="22"/>
             </w:rPr>
           </w:pPr>
-          <w:hyperlink w:anchor="_Toc320209965" w:history="1">
+          <w:hyperlink w:anchor="_Toc320214474" w:history="1">
             <w:r>
               <w:rPr>
                 <w:rStyle w:val="Hyperlink"/>
@@ -2161,7 +2161,7 @@
                 <w:noProof/>
                 <w:webHidden/>
               </w:rPr>
-              <w:instrText xml:space="preserve"> PAGEREF _Toc320209965 \h </w:instrText>
+              <w:instrText xml:space="preserve"> PAGEREF _Toc320214474 \h </w:instrText>
             </w:r>
             <w:r>
               <w:rPr>
@@ -2209,7 +2209,7 @@
               <w:szCs w:val="22"/>
             </w:rPr>
           </w:pPr>
-          <w:hyperlink w:anchor="_Toc320209966" w:history="1">
+          <w:hyperlink w:anchor="_Toc320214475" w:history="1">
             <w:r>
               <w:rPr>
                 <w:rStyle w:val="Hyperlink"/>
@@ -2255,7 +2255,7 @@
                 <w:noProof/>
                 <w:webHidden/>
               </w:rPr>
-              <w:instrText xml:space="preserve"> PAGEREF _Toc320209966 \h </w:instrText>
+              <w:instrText xml:space="preserve"> PAGEREF _Toc320214475 \h </w:instrText>
             </w:r>
             <w:r>
               <w:rPr>
@@ -2303,7 +2303,7 @@
               <w:szCs w:val="22"/>
             </w:rPr>
           </w:pPr>
-          <w:hyperlink w:anchor="_Toc320209967" w:history="1">
+          <w:hyperlink w:anchor="_Toc320214476" w:history="1">
             <w:r>
               <w:rPr>
                 <w:rStyle w:val="Hyperlink"/>
@@ -2349,7 +2349,7 @@
                 <w:noProof/>
                 <w:webHidden/>
               </w:rPr>
-              <w:instrText xml:space="preserve"> PAGEREF _Toc320209967 \h </w:instrText>
+              <w:instrText xml:space="preserve"> PAGEREF _Toc320214476 \h </w:instrText>
             </w:r>
             <w:r>
               <w:rPr>
@@ -2397,7 +2397,7 @@
               <w:szCs w:val="22"/>
             </w:rPr>
           </w:pPr>
-          <w:hyperlink w:anchor="_Toc320209968" w:history="1">
+          <w:hyperlink w:anchor="_Toc320214477" w:history="1">
             <w:r>
               <w:rPr>
                 <w:rStyle w:val="Hyperlink"/>
@@ -2443,7 +2443,7 @@
                 <w:noProof/>
                 <w:webHidden/>
               </w:rPr>
-              <w:instrText xml:space="preserve"> PAGEREF _Toc320209968 \h </w:instrText>
+              <w:instrText xml:space="preserve"> PAGEREF _Toc320214477 \h </w:instrText>
             </w:r>
             <w:r>
               <w:rPr>
@@ -2491,7 +2491,7 @@
               <w:szCs w:val="22"/>
             </w:rPr>
           </w:pPr>
-          <w:hyperlink w:anchor="_Toc320209969" w:history="1">
+          <w:hyperlink w:anchor="_Toc320214478" w:history="1">
             <w:r>
               <w:rPr>
                 <w:rStyle w:val="Hyperlink"/>
@@ -2537,7 +2537,7 @@
                 <w:noProof/>
                 <w:webHidden/>
               </w:rPr>
-              <w:instrText xml:space="preserve"> PAGEREF _Toc320209969 \h </w:instrText>
+              <w:instrText xml:space="preserve"> PAGEREF _Toc320214478 \h </w:instrText>
             </w:r>
             <w:r>
               <w:rPr>
@@ -2585,7 +2585,7 @@
               <w:szCs w:val="22"/>
             </w:rPr>
           </w:pPr>
-          <w:hyperlink w:anchor="_Toc320209970" w:history="1">
+          <w:hyperlink w:anchor="_Toc320214479" w:history="1">
             <w:r>
               <w:rPr>
                 <w:rStyle w:val="Hyperlink"/>
@@ -2631,7 +2631,7 @@
                 <w:noProof/>
                 <w:webHidden/>
               </w:rPr>
-              <w:instrText xml:space="preserve"> PAGEREF _Toc320209970 \h </w:instrText>
+              <w:instrText xml:space="preserve"> PAGEREF _Toc320214479 \h </w:instrText>
             </w:r>
             <w:r>
               <w:rPr>
@@ -2679,7 +2679,7 @@
               <w:szCs w:val="22"/>
             </w:rPr>
           </w:pPr>
-          <w:hyperlink w:anchor="_Toc320209971" w:history="1">
+          <w:hyperlink w:anchor="_Toc320214480" w:history="1">
             <w:r>
               <w:rPr>
                 <w:rStyle w:val="Hyperlink"/>
@@ -2725,7 +2725,7 @@
                 <w:noProof/>
                 <w:webHidden/>
               </w:rPr>
-              <w:instrText xml:space="preserve"> PAGEREF _Toc320209971 \h </w:instrText>
+              <w:instrText xml:space="preserve"> PAGEREF _Toc320214480 \h </w:instrText>
             </w:r>
             <w:r>
               <w:rPr>
@@ -2773,7 +2773,7 @@
               <w:szCs w:val="22"/>
             </w:rPr>
           </w:pPr>
-          <w:hyperlink w:anchor="_Toc320209972" w:history="1">
+          <w:hyperlink w:anchor="_Toc320214481" w:history="1">
             <w:r>
               <w:rPr>
                 <w:rStyle w:val="Hyperlink"/>
@@ -2819,7 +2819,7 @@
                 <w:noProof/>
                 <w:webHidden/>
               </w:rPr>
-              <w:instrText xml:space="preserve"> PAGEREF _Toc320209972 \h </w:instrText>
+              <w:instrText xml:space="preserve"> PAGEREF _Toc320214481 \h </w:instrText>
             </w:r>
             <w:r>
               <w:rPr>
@@ -2867,7 +2867,7 @@
               <w:szCs w:val="22"/>
             </w:rPr>
           </w:pPr>
-          <w:hyperlink w:anchor="_Toc320209973" w:history="1">
+          <w:hyperlink w:anchor="_Toc320214482" w:history="1">
             <w:r>
               <w:rPr>
                 <w:rStyle w:val="Hyperlink"/>
@@ -2913,7 +2913,7 @@
                 <w:noProof/>
                 <w:webHidden/>
               </w:rPr>
-              <w:instrText xml:space="preserve"> PAGEREF _Toc320209973 \h </w:instrText>
+              <w:instrText xml:space="preserve"> PAGEREF _Toc320214482 \h </w:instrText>
             </w:r>
             <w:r>
               <w:rPr>
@@ -2961,7 +2961,7 @@
               <w:szCs w:val="22"/>
             </w:rPr>
           </w:pPr>
-          <w:hyperlink w:anchor="_Toc320209974" w:history="1">
+          <w:hyperlink w:anchor="_Toc320214483" w:history="1">
             <w:r>
               <w:rPr>
                 <w:rStyle w:val="Hyperlink"/>
@@ -3007,7 +3007,7 @@
                 <w:noProof/>
                 <w:webHidden/>
               </w:rPr>
-              <w:instrText xml:space="preserve"> PAGEREF _Toc320209974 \h </w:instrText>
+              <w:instrText xml:space="preserve"> PAGEREF _Toc320214483 \h </w:instrText>
             </w:r>
             <w:r>
               <w:rPr>
@@ -3055,7 +3055,7 @@
               <w:szCs w:val="22"/>
             </w:rPr>
           </w:pPr>
-          <w:hyperlink w:anchor="_Toc320209975" w:history="1">
+          <w:hyperlink w:anchor="_Toc320214484" w:history="1">
             <w:r>
               <w:rPr>
                 <w:rStyle w:val="Hyperlink"/>
@@ -3082,6 +3082,8 @@
               </w:rPr>
               <w:t>Đặc tả Use-case “Xoa tai khoan”</w:t>
             </w:r>
+            <w:bookmarkStart w:id="0" w:name="_GoBack"/>
+            <w:bookmarkEnd w:id="0"/>
             <w:r>
               <w:rPr>
                 <w:noProof/>
@@ -3101,7 +3103,7 @@
                 <w:noProof/>
                 <w:webHidden/>
               </w:rPr>
-              <w:instrText xml:space="preserve"> PAGEREF _Toc320209975 \h </w:instrText>
+              <w:instrText xml:space="preserve"> PAGEREF _Toc320214484 \h </w:instrText>
             </w:r>
             <w:r>
               <w:rPr>
@@ -3149,7 +3151,7 @@
               <w:szCs w:val="22"/>
             </w:rPr>
           </w:pPr>
-          <w:hyperlink w:anchor="_Toc320209976" w:history="1">
+          <w:hyperlink w:anchor="_Toc320214485" w:history="1">
             <w:r>
               <w:rPr>
                 <w:rStyle w:val="Hyperlink"/>
@@ -3195,7 +3197,7 @@
                 <w:noProof/>
                 <w:webHidden/>
               </w:rPr>
-              <w:instrText xml:space="preserve"> PAGEREF _Toc320209976 \h </w:instrText>
+              <w:instrText xml:space="preserve"> PAGEREF _Toc320214485 \h </w:instrText>
             </w:r>
             <w:r>
               <w:rPr>
@@ -3243,7 +3245,7 @@
               <w:szCs w:val="22"/>
             </w:rPr>
           </w:pPr>
-          <w:hyperlink w:anchor="_Toc320209977" w:history="1">
+          <w:hyperlink w:anchor="_Toc320214486" w:history="1">
             <w:r>
               <w:rPr>
                 <w:rStyle w:val="Hyperlink"/>
@@ -3268,7 +3270,7 @@
                 <w:rStyle w:val="Hyperlink"/>
                 <w:noProof/>
               </w:rPr>
-              <w:t>Đặc tả Use-case “Thanh toan hoa don” – Nhập hóa đơn</w:t>
+              <w:t>Đặc tả Use-case “Thanh toan hoa don” – Nhap hoa don</w:t>
             </w:r>
             <w:r>
               <w:rPr>
@@ -3289,7 +3291,7 @@
                 <w:noProof/>
                 <w:webHidden/>
               </w:rPr>
-              <w:instrText xml:space="preserve"> PAGEREF _Toc320209977 \h </w:instrText>
+              <w:instrText xml:space="preserve"> PAGEREF _Toc320214486 \h </w:instrText>
             </w:r>
             <w:r>
               <w:rPr>
@@ -3337,7 +3339,7 @@
               <w:szCs w:val="22"/>
             </w:rPr>
           </w:pPr>
-          <w:hyperlink w:anchor="_Toc320209978" w:history="1">
+          <w:hyperlink w:anchor="_Toc320214487" w:history="1">
             <w:r>
               <w:rPr>
                 <w:rStyle w:val="Hyperlink"/>
@@ -3362,7 +3364,7 @@
                 <w:rStyle w:val="Hyperlink"/>
                 <w:noProof/>
               </w:rPr>
-              <w:t>Đặc tả Use-case “Thanh toan hoa don” – thanh toán hóa đơn</w:t>
+              <w:t>Đặc tả Use-case “Thanh toan hoa don” – Thanh toan hoa don</w:t>
             </w:r>
             <w:r>
               <w:rPr>
@@ -3383,7 +3385,7 @@
                 <w:noProof/>
                 <w:webHidden/>
               </w:rPr>
-              <w:instrText xml:space="preserve"> PAGEREF _Toc320209978 \h </w:instrText>
+              <w:instrText xml:space="preserve"> PAGEREF _Toc320214487 \h </w:instrText>
             </w:r>
             <w:r>
               <w:rPr>
@@ -3431,7 +3433,7 @@
               <w:szCs w:val="22"/>
             </w:rPr>
           </w:pPr>
-          <w:hyperlink w:anchor="_Toc320209979" w:history="1">
+          <w:hyperlink w:anchor="_Toc320214488" w:history="1">
             <w:r>
               <w:rPr>
                 <w:rStyle w:val="Hyperlink"/>
@@ -3477,7 +3479,7 @@
                 <w:noProof/>
                 <w:webHidden/>
               </w:rPr>
-              <w:instrText xml:space="preserve"> PAGEREF _Toc320209979 \h </w:instrText>
+              <w:instrText xml:space="preserve"> PAGEREF _Toc320214488 \h </w:instrText>
             </w:r>
             <w:r>
               <w:rPr>
@@ -3525,7 +3527,7 @@
               <w:szCs w:val="22"/>
             </w:rPr>
           </w:pPr>
-          <w:hyperlink w:anchor="_Toc320209980" w:history="1">
+          <w:hyperlink w:anchor="_Toc320214489" w:history="1">
             <w:r>
               <w:rPr>
                 <w:rStyle w:val="Hyperlink"/>
@@ -3571,7 +3573,7 @@
                 <w:noProof/>
                 <w:webHidden/>
               </w:rPr>
-              <w:instrText xml:space="preserve"> PAGEREF _Toc320209980 \h </w:instrText>
+              <w:instrText xml:space="preserve"> PAGEREF _Toc320214489 \h </w:instrText>
             </w:r>
             <w:r>
               <w:rPr>
@@ -3619,7 +3621,7 @@
               <w:szCs w:val="22"/>
             </w:rPr>
           </w:pPr>
-          <w:hyperlink w:anchor="_Toc320209981" w:history="1">
+          <w:hyperlink w:anchor="_Toc320214490" w:history="1">
             <w:r>
               <w:rPr>
                 <w:rStyle w:val="Hyperlink"/>
@@ -3665,7 +3667,7 @@
                 <w:noProof/>
                 <w:webHidden/>
               </w:rPr>
-              <w:instrText xml:space="preserve"> PAGEREF _Toc320209981 \h </w:instrText>
+              <w:instrText xml:space="preserve"> PAGEREF _Toc320214490 \h </w:instrText>
             </w:r>
             <w:r>
               <w:rPr>
@@ -3713,7 +3715,7 @@
               <w:szCs w:val="22"/>
             </w:rPr>
           </w:pPr>
-          <w:hyperlink w:anchor="_Toc320209982" w:history="1">
+          <w:hyperlink w:anchor="_Toc320214491" w:history="1">
             <w:r>
               <w:rPr>
                 <w:rStyle w:val="Hyperlink"/>
@@ -3759,7 +3761,7 @@
                 <w:noProof/>
                 <w:webHidden/>
               </w:rPr>
-              <w:instrText xml:space="preserve"> PAGEREF _Toc320209982 \h </w:instrText>
+              <w:instrText xml:space="preserve"> PAGEREF _Toc320214491 \h </w:instrText>
             </w:r>
             <w:r>
               <w:rPr>
@@ -3807,7 +3809,7 @@
               <w:szCs w:val="22"/>
             </w:rPr>
           </w:pPr>
-          <w:hyperlink w:anchor="_Toc320209983" w:history="1">
+          <w:hyperlink w:anchor="_Toc320214492" w:history="1">
             <w:r>
               <w:rPr>
                 <w:rStyle w:val="Hyperlink"/>
@@ -3853,7 +3855,7 @@
                 <w:noProof/>
                 <w:webHidden/>
               </w:rPr>
-              <w:instrText xml:space="preserve"> PAGEREF _Toc320209983 \h </w:instrText>
+              <w:instrText xml:space="preserve"> PAGEREF _Toc320214492 \h </w:instrText>
             </w:r>
             <w:r>
               <w:rPr>
@@ -3976,9 +3978,9 @@
         </w:rPr>
         <w:fldChar w:fldCharType="separate"/>
       </w:r>
-      <w:bookmarkStart w:id="0" w:name="_Toc320207922"/>
-      <w:bookmarkStart w:id="1" w:name="_Toc320208364"/>
-      <w:bookmarkStart w:id="2" w:name="_Toc320209945"/>
+      <w:bookmarkStart w:id="1" w:name="_Toc320207922"/>
+      <w:bookmarkStart w:id="2" w:name="_Toc320208364"/>
+      <w:bookmarkStart w:id="3" w:name="_Toc320214454"/>
       <w:r>
         <w:rPr>
           <w:sz w:val="26"/>
@@ -4022,9 +4024,9 @@
         </w:rPr>
         <w:t>”</w:t>
       </w:r>
-      <w:bookmarkEnd w:id="0"/>
       <w:bookmarkEnd w:id="1"/>
       <w:bookmarkEnd w:id="2"/>
+      <w:bookmarkEnd w:id="3"/>
     </w:p>
     <w:p>
       <w:pPr>
@@ -4033,16 +4035,16 @@
           <w:sz w:val="22"/>
         </w:rPr>
       </w:pPr>
-      <w:bookmarkStart w:id="3" w:name="_Toc320207923"/>
-      <w:bookmarkStart w:id="4" w:name="_Toc423410239"/>
-      <w:bookmarkStart w:id="5" w:name="_Toc425054505"/>
+      <w:bookmarkStart w:id="4" w:name="_Toc320207923"/>
+      <w:bookmarkStart w:id="5" w:name="_Toc423410239"/>
+      <w:bookmarkStart w:id="6" w:name="_Toc425054505"/>
       <w:r>
         <w:rPr>
           <w:sz w:val="22"/>
         </w:rPr>
         <w:t>Tóm tắt</w:t>
       </w:r>
-      <w:bookmarkEnd w:id="3"/>
+      <w:bookmarkEnd w:id="4"/>
     </w:p>
     <w:p>
       <w:pPr>
@@ -4068,16 +4070,16 @@
           <w:sz w:val="22"/>
         </w:rPr>
       </w:pPr>
-      <w:bookmarkStart w:id="6" w:name="_Toc320207924"/>
-      <w:bookmarkEnd w:id="4"/>
+      <w:bookmarkStart w:id="7" w:name="_Toc320207924"/>
       <w:bookmarkEnd w:id="5"/>
+      <w:bookmarkEnd w:id="6"/>
       <w:r>
         <w:rPr>
           <w:sz w:val="22"/>
         </w:rPr>
         <w:t>Luồng sự kiện chính</w:t>
       </w:r>
-      <w:bookmarkEnd w:id="6"/>
+      <w:bookmarkEnd w:id="7"/>
     </w:p>
     <w:p>
       <w:pPr>
@@ -4185,14 +4187,14 @@
           <w:sz w:val="22"/>
         </w:rPr>
       </w:pPr>
-      <w:bookmarkStart w:id="7" w:name="_Toc320207925"/>
+      <w:bookmarkStart w:id="8" w:name="_Toc320207925"/>
       <w:r>
         <w:rPr>
           <w:sz w:val="22"/>
         </w:rPr>
         <w:t>Luồng sự kiện khác</w:t>
       </w:r>
-      <w:bookmarkEnd w:id="7"/>
+      <w:bookmarkEnd w:id="8"/>
     </w:p>
     <w:p>
       <w:pPr>
@@ -4237,10 +4239,10 @@
           <w:sz w:val="22"/>
         </w:rPr>
       </w:pPr>
-      <w:bookmarkStart w:id="8" w:name="_Toc320207926"/>
-      <w:bookmarkStart w:id="9" w:name="_Toc423410255"/>
-      <w:bookmarkStart w:id="10" w:name="_Toc425054514"/>
-      <w:bookmarkStart w:id="11" w:name="_Toc35985162"/>
+      <w:bookmarkStart w:id="9" w:name="_Toc320207926"/>
+      <w:bookmarkStart w:id="10" w:name="_Toc423410255"/>
+      <w:bookmarkStart w:id="11" w:name="_Toc425054514"/>
+      <w:bookmarkStart w:id="12" w:name="_Toc35985162"/>
       <w:r>
         <w:rPr>
           <w:bCs/>
@@ -4250,7 +4252,7 @@
         </w:rPr>
         <w:t>Trạng thái hệ thống khi bắt đầu thực hiện Use-case</w:t>
       </w:r>
-      <w:bookmarkEnd w:id="8"/>
+      <w:bookmarkEnd w:id="9"/>
     </w:p>
     <w:p>
       <w:pPr>
@@ -4289,10 +4291,10 @@
           <w:sz w:val="22"/>
         </w:rPr>
       </w:pPr>
-      <w:bookmarkStart w:id="12" w:name="_Toc320207927"/>
-      <w:bookmarkEnd w:id="9"/>
+      <w:bookmarkStart w:id="13" w:name="_Toc320207927"/>
       <w:bookmarkEnd w:id="10"/>
       <w:bookmarkEnd w:id="11"/>
+      <w:bookmarkEnd w:id="12"/>
       <w:r>
         <w:rPr>
           <w:bCs/>
@@ -4301,7 +4303,7 @@
         </w:rPr>
         <w:t>Trạng thái hệ thống sau khi thực hiện Use-case</w:t>
       </w:r>
-      <w:bookmarkEnd w:id="12"/>
+      <w:bookmarkEnd w:id="13"/>
     </w:p>
     <w:p>
       <w:pPr>
@@ -4343,14 +4345,14 @@
           <w:sz w:val="22"/>
         </w:rPr>
       </w:pPr>
-      <w:bookmarkStart w:id="13" w:name="_Toc320207928"/>
+      <w:bookmarkStart w:id="14" w:name="_Toc320207928"/>
       <w:r>
         <w:rPr>
           <w:sz w:val="22"/>
         </w:rPr>
         <w:t>Điểm mở rộng</w:t>
       </w:r>
-      <w:bookmarkEnd w:id="13"/>
+      <w:bookmarkEnd w:id="14"/>
     </w:p>
     <w:p>
       <w:pPr>
@@ -4374,14 +4376,14 @@
           <w:sz w:val="22"/>
         </w:rPr>
       </w:pPr>
-      <w:bookmarkStart w:id="14" w:name="_Toc320207929"/>
+      <w:bookmarkStart w:id="15" w:name="_Toc320207929"/>
       <w:r>
         <w:rPr>
           <w:sz w:val="22"/>
         </w:rPr>
         <w:t>Điều kiện đặc biệt</w:t>
       </w:r>
-      <w:bookmarkEnd w:id="14"/>
+      <w:bookmarkEnd w:id="15"/>
     </w:p>
     <w:p>
       <w:pPr>
@@ -4437,9 +4439,9 @@
         </w:rPr>
         <w:t xml:space="preserve"> </w:t>
       </w:r>
-      <w:bookmarkStart w:id="15" w:name="_Toc320207930"/>
-      <w:bookmarkStart w:id="16" w:name="_Toc320208365"/>
-      <w:bookmarkStart w:id="17" w:name="_Toc320209946"/>
+      <w:bookmarkStart w:id="16" w:name="_Toc320207930"/>
+      <w:bookmarkStart w:id="17" w:name="_Toc320208365"/>
+      <w:bookmarkStart w:id="18" w:name="_Toc320214455"/>
       <w:r>
         <w:rPr>
           <w:sz w:val="26"/>
@@ -4492,9 +4494,9 @@
         </w:rPr>
         <w:t>”</w:t>
       </w:r>
-      <w:bookmarkEnd w:id="15"/>
       <w:bookmarkEnd w:id="16"/>
       <w:bookmarkEnd w:id="17"/>
+      <w:bookmarkEnd w:id="18"/>
     </w:p>
     <w:p>
       <w:pPr>
@@ -4503,14 +4505,14 @@
           <w:sz w:val="22"/>
         </w:rPr>
       </w:pPr>
-      <w:bookmarkStart w:id="18" w:name="_Toc320207931"/>
+      <w:bookmarkStart w:id="19" w:name="_Toc320207931"/>
       <w:r>
         <w:rPr>
           <w:sz w:val="22"/>
         </w:rPr>
         <w:t>Tóm tắt</w:t>
       </w:r>
-      <w:bookmarkEnd w:id="18"/>
+      <w:bookmarkEnd w:id="19"/>
     </w:p>
     <w:p>
       <w:pPr>
@@ -4550,14 +4552,14 @@
           <w:sz w:val="22"/>
         </w:rPr>
       </w:pPr>
-      <w:bookmarkStart w:id="19" w:name="_Toc320207932"/>
+      <w:bookmarkStart w:id="20" w:name="_Toc320207932"/>
       <w:r>
         <w:rPr>
           <w:sz w:val="22"/>
         </w:rPr>
         <w:t>Luồng sự kiện chính</w:t>
       </w:r>
-      <w:bookmarkEnd w:id="19"/>
+      <w:bookmarkEnd w:id="20"/>
     </w:p>
     <w:p>
       <w:pPr>
@@ -4666,14 +4668,14 @@
           <w:sz w:val="22"/>
         </w:rPr>
       </w:pPr>
-      <w:bookmarkStart w:id="20" w:name="_Toc320207933"/>
+      <w:bookmarkStart w:id="21" w:name="_Toc320207933"/>
       <w:r>
         <w:rPr>
           <w:sz w:val="22"/>
         </w:rPr>
         <w:t>Luồng sự kiện khác</w:t>
       </w:r>
-      <w:bookmarkEnd w:id="20"/>
+      <w:bookmarkEnd w:id="21"/>
     </w:p>
     <w:p>
       <w:pPr>
@@ -4730,7 +4732,7 @@
           <w:sz w:val="24"/>
         </w:rPr>
       </w:pPr>
-      <w:bookmarkStart w:id="21" w:name="_Toc320207934"/>
+      <w:bookmarkStart w:id="22" w:name="_Toc320207934"/>
       <w:r>
         <w:rPr>
           <w:bCs/>
@@ -4740,7 +4742,7 @@
         </w:rPr>
         <w:t>Trạng thái hệ thống khi bắt đầu thực hiện Use-case</w:t>
       </w:r>
-      <w:bookmarkEnd w:id="21"/>
+      <w:bookmarkEnd w:id="22"/>
     </w:p>
     <w:p>
       <w:pPr>
@@ -4794,7 +4796,7 @@
           <w:sz w:val="22"/>
         </w:rPr>
       </w:pPr>
-      <w:bookmarkStart w:id="22" w:name="_Toc320207935"/>
+      <w:bookmarkStart w:id="23" w:name="_Toc320207935"/>
       <w:r>
         <w:rPr>
           <w:bCs/>
@@ -4803,7 +4805,7 @@
         </w:rPr>
         <w:t>Trạng thái hệ thống sau khi thực hiện Use-case</w:t>
       </w:r>
-      <w:bookmarkEnd w:id="22"/>
+      <w:bookmarkEnd w:id="23"/>
     </w:p>
     <w:p>
       <w:pPr>
@@ -4857,14 +4859,14 @@
           <w:sz w:val="22"/>
         </w:rPr>
       </w:pPr>
-      <w:bookmarkStart w:id="23" w:name="_Toc320207936"/>
+      <w:bookmarkStart w:id="24" w:name="_Toc320207936"/>
       <w:r>
         <w:rPr>
           <w:sz w:val="22"/>
         </w:rPr>
         <w:t>Điểm mở rộng</w:t>
       </w:r>
-      <w:bookmarkEnd w:id="23"/>
+      <w:bookmarkEnd w:id="24"/>
     </w:p>
     <w:p>
       <w:pPr>
@@ -4891,14 +4893,14 @@
           <w:sz w:val="22"/>
         </w:rPr>
       </w:pPr>
-      <w:bookmarkStart w:id="24" w:name="_Toc320207937"/>
+      <w:bookmarkStart w:id="25" w:name="_Toc320207937"/>
       <w:r>
         <w:rPr>
           <w:sz w:val="22"/>
         </w:rPr>
         <w:t>Điều kiện đặc biệt</w:t>
       </w:r>
-      <w:bookmarkEnd w:id="24"/>
+      <w:bookmarkEnd w:id="25"/>
     </w:p>
     <w:p>
       <w:pPr>
@@ -4954,9 +4956,9 @@
         </w:rPr>
         <w:t xml:space="preserve"> </w:t>
       </w:r>
-      <w:bookmarkStart w:id="25" w:name="_Toc320207938"/>
-      <w:bookmarkStart w:id="26" w:name="_Toc320208366"/>
-      <w:bookmarkStart w:id="27" w:name="_Toc320209947"/>
+      <w:bookmarkStart w:id="26" w:name="_Toc320207938"/>
+      <w:bookmarkStart w:id="27" w:name="_Toc320208366"/>
+      <w:bookmarkStart w:id="28" w:name="_Toc320214456"/>
       <w:r>
         <w:rPr>
           <w:sz w:val="26"/>
@@ -4988,9 +4990,9 @@
         </w:rPr>
         <w:t>”</w:t>
       </w:r>
-      <w:bookmarkEnd w:id="25"/>
       <w:bookmarkEnd w:id="26"/>
       <w:bookmarkEnd w:id="27"/>
+      <w:bookmarkEnd w:id="28"/>
     </w:p>
     <w:p>
       <w:pPr>
@@ -4999,14 +5001,14 @@
           <w:sz w:val="22"/>
         </w:rPr>
       </w:pPr>
-      <w:bookmarkStart w:id="28" w:name="_Toc320207939"/>
+      <w:bookmarkStart w:id="29" w:name="_Toc320207939"/>
       <w:r>
         <w:rPr>
           <w:sz w:val="22"/>
         </w:rPr>
         <w:t>Tóm tắt</w:t>
       </w:r>
-      <w:bookmarkEnd w:id="28"/>
+      <w:bookmarkEnd w:id="29"/>
     </w:p>
     <w:p>
       <w:pPr>
@@ -5032,14 +5034,14 @@
           <w:sz w:val="22"/>
         </w:rPr>
       </w:pPr>
-      <w:bookmarkStart w:id="29" w:name="_Toc320207940"/>
+      <w:bookmarkStart w:id="30" w:name="_Toc320207940"/>
       <w:r>
         <w:rPr>
           <w:sz w:val="22"/>
         </w:rPr>
         <w:t>Luồng sự kiện chính</w:t>
       </w:r>
-      <w:bookmarkEnd w:id="29"/>
+      <w:bookmarkEnd w:id="30"/>
     </w:p>
     <w:p>
       <w:pPr>
@@ -5090,14 +5092,14 @@
           <w:sz w:val="22"/>
         </w:rPr>
       </w:pPr>
-      <w:bookmarkStart w:id="30" w:name="_Toc320207941"/>
+      <w:bookmarkStart w:id="31" w:name="_Toc320207941"/>
       <w:r>
         <w:rPr>
           <w:sz w:val="22"/>
         </w:rPr>
         <w:t>Luồng sự kiện khác</w:t>
       </w:r>
-      <w:bookmarkEnd w:id="30"/>
+      <w:bookmarkEnd w:id="31"/>
     </w:p>
     <w:p>
       <w:pPr>
@@ -5121,7 +5123,7 @@
           <w:sz w:val="22"/>
         </w:rPr>
       </w:pPr>
-      <w:bookmarkStart w:id="31" w:name="_Toc320207942"/>
+      <w:bookmarkStart w:id="32" w:name="_Toc320207942"/>
       <w:r>
         <w:rPr>
           <w:bCs/>
@@ -5131,7 +5133,7 @@
         </w:rPr>
         <w:t>Trạng thái hệ thống khi bắt đầu thực hiện Use-case</w:t>
       </w:r>
-      <w:bookmarkEnd w:id="31"/>
+      <w:bookmarkEnd w:id="32"/>
     </w:p>
     <w:p>
       <w:pPr>
@@ -5141,7 +5143,7 @@
           <w:sz w:val="24"/>
         </w:rPr>
       </w:pPr>
-      <w:bookmarkStart w:id="32" w:name="_Toc320207943"/>
+      <w:bookmarkStart w:id="33" w:name="_Toc320207943"/>
       <w:r>
         <w:rPr>
           <w:sz w:val="24"/>
@@ -5179,7 +5181,7 @@
         </w:rPr>
         <w:t>Trạng thái hệ thống sau khi thực hiện Use-case</w:t>
       </w:r>
-      <w:bookmarkEnd w:id="32"/>
+      <w:bookmarkEnd w:id="33"/>
     </w:p>
     <w:p>
       <w:pPr>
@@ -5200,7 +5202,7 @@
           <w:sz w:val="22"/>
         </w:rPr>
       </w:pPr>
-      <w:bookmarkStart w:id="33" w:name="_Toc320207944"/>
+      <w:bookmarkStart w:id="34" w:name="_Toc320207944"/>
       <w:r>
         <w:rPr>
           <w:sz w:val="22"/>
@@ -5208,7 +5210,7 @@
         <w:lastRenderedPageBreak/>
         <w:t>Điểm mở rộng</w:t>
       </w:r>
-      <w:bookmarkEnd w:id="33"/>
+      <w:bookmarkEnd w:id="34"/>
     </w:p>
     <w:p>
       <w:pPr>
@@ -5259,14 +5261,14 @@
           <w:sz w:val="22"/>
         </w:rPr>
       </w:pPr>
-      <w:bookmarkStart w:id="34" w:name="_Toc320207945"/>
+      <w:bookmarkStart w:id="35" w:name="_Toc320207945"/>
       <w:r>
         <w:rPr>
           <w:sz w:val="22"/>
         </w:rPr>
         <w:t>Điều kiện đặc biệt</w:t>
       </w:r>
-      <w:bookmarkEnd w:id="34"/>
+      <w:bookmarkEnd w:id="35"/>
     </w:p>
     <w:p>
       <w:pPr>
@@ -5330,9 +5332,9 @@
         </w:rPr>
         <w:t xml:space="preserve"> </w:t>
       </w:r>
-      <w:bookmarkStart w:id="35" w:name="_Toc320207946"/>
-      <w:bookmarkStart w:id="36" w:name="_Toc320208367"/>
-      <w:bookmarkStart w:id="37" w:name="_Toc320209948"/>
+      <w:bookmarkStart w:id="36" w:name="_Toc320207946"/>
+      <w:bookmarkStart w:id="37" w:name="_Toc320208367"/>
+      <w:bookmarkStart w:id="38" w:name="_Toc320214457"/>
       <w:r>
         <w:rPr>
           <w:sz w:val="26"/>
@@ -5364,9 +5366,9 @@
         </w:rPr>
         <w:t>”</w:t>
       </w:r>
-      <w:bookmarkEnd w:id="35"/>
       <w:bookmarkEnd w:id="36"/>
       <w:bookmarkEnd w:id="37"/>
+      <w:bookmarkEnd w:id="38"/>
     </w:p>
     <w:p>
       <w:pPr>
@@ -5375,14 +5377,14 @@
           <w:sz w:val="22"/>
         </w:rPr>
       </w:pPr>
-      <w:bookmarkStart w:id="38" w:name="_Toc320207947"/>
+      <w:bookmarkStart w:id="39" w:name="_Toc320207947"/>
       <w:r>
         <w:rPr>
           <w:sz w:val="22"/>
         </w:rPr>
         <w:t>Tóm tắt</w:t>
       </w:r>
-      <w:bookmarkEnd w:id="38"/>
+      <w:bookmarkEnd w:id="39"/>
     </w:p>
     <w:p>
       <w:pPr>
@@ -5408,14 +5410,14 @@
           <w:sz w:val="22"/>
         </w:rPr>
       </w:pPr>
-      <w:bookmarkStart w:id="39" w:name="_Toc320207948"/>
+      <w:bookmarkStart w:id="40" w:name="_Toc320207948"/>
       <w:r>
         <w:rPr>
           <w:sz w:val="22"/>
         </w:rPr>
         <w:t>Luồng sự kiện chính</w:t>
       </w:r>
-      <w:bookmarkEnd w:id="39"/>
+      <w:bookmarkEnd w:id="40"/>
     </w:p>
     <w:p>
       <w:pPr>
@@ -5505,14 +5507,14 @@
           <w:sz w:val="22"/>
         </w:rPr>
       </w:pPr>
-      <w:bookmarkStart w:id="40" w:name="_Toc320207949"/>
+      <w:bookmarkStart w:id="41" w:name="_Toc320207949"/>
       <w:r>
         <w:rPr>
           <w:sz w:val="22"/>
         </w:rPr>
         <w:t>Luồng sự kiện khác</w:t>
       </w:r>
-      <w:bookmarkEnd w:id="40"/>
+      <w:bookmarkEnd w:id="41"/>
     </w:p>
     <w:p>
       <w:pPr>
@@ -5536,7 +5538,7 @@
           <w:sz w:val="22"/>
         </w:rPr>
       </w:pPr>
-      <w:bookmarkStart w:id="41" w:name="_Toc320207950"/>
+      <w:bookmarkStart w:id="42" w:name="_Toc320207950"/>
       <w:r>
         <w:rPr>
           <w:bCs/>
@@ -5546,7 +5548,7 @@
         </w:rPr>
         <w:t>Trạng thái hệ thống khi bắt đầu thực hiện Use-case</w:t>
       </w:r>
-      <w:bookmarkEnd w:id="41"/>
+      <w:bookmarkEnd w:id="42"/>
     </w:p>
     <w:p>
       <w:pPr>
@@ -5556,7 +5558,7 @@
           <w:sz w:val="24"/>
         </w:rPr>
       </w:pPr>
-      <w:bookmarkStart w:id="42" w:name="_Toc320207951"/>
+      <w:bookmarkStart w:id="43" w:name="_Toc320207951"/>
       <w:r>
         <w:rPr>
           <w:sz w:val="24"/>
@@ -5594,7 +5596,7 @@
         </w:rPr>
         <w:t>Trạng thái hệ thống sau khi thực hiện Use-case</w:t>
       </w:r>
-      <w:bookmarkEnd w:id="42"/>
+      <w:bookmarkEnd w:id="43"/>
     </w:p>
     <w:p>
       <w:pPr>
@@ -5627,14 +5629,14 @@
         </w:rPr>
         <w:t xml:space="preserve"> </w:t>
       </w:r>
-      <w:bookmarkStart w:id="43" w:name="_Toc320207952"/>
+      <w:bookmarkStart w:id="44" w:name="_Toc320207952"/>
       <w:r>
         <w:rPr>
           <w:sz w:val="22"/>
         </w:rPr>
         <w:t>Điểm mở rộng</w:t>
       </w:r>
-      <w:bookmarkEnd w:id="43"/>
+      <w:bookmarkEnd w:id="44"/>
     </w:p>
     <w:p>
       <w:pPr>
@@ -5658,14 +5660,14 @@
           <w:sz w:val="22"/>
         </w:rPr>
       </w:pPr>
-      <w:bookmarkStart w:id="44" w:name="_Toc320207953"/>
+      <w:bookmarkStart w:id="45" w:name="_Toc320207953"/>
       <w:r>
         <w:rPr>
           <w:sz w:val="22"/>
         </w:rPr>
         <w:t>Điều kiện đặc biệt</w:t>
       </w:r>
-      <w:bookmarkEnd w:id="44"/>
+      <w:bookmarkEnd w:id="45"/>
     </w:p>
     <w:p>
       <w:pPr>
@@ -5721,9 +5723,9 @@
         </w:rPr>
         <w:t xml:space="preserve"> </w:t>
       </w:r>
-      <w:bookmarkStart w:id="45" w:name="_Toc320207954"/>
-      <w:bookmarkStart w:id="46" w:name="_Toc320208368"/>
-      <w:bookmarkStart w:id="47" w:name="_Toc320209949"/>
+      <w:bookmarkStart w:id="46" w:name="_Toc320207954"/>
+      <w:bookmarkStart w:id="47" w:name="_Toc320208368"/>
+      <w:bookmarkStart w:id="48" w:name="_Toc320214458"/>
       <w:r>
         <w:rPr>
           <w:sz w:val="26"/>
@@ -5755,9 +5757,9 @@
         </w:rPr>
         <w:t>”</w:t>
       </w:r>
-      <w:bookmarkEnd w:id="45"/>
       <w:bookmarkEnd w:id="46"/>
       <w:bookmarkEnd w:id="47"/>
+      <w:bookmarkEnd w:id="48"/>
     </w:p>
     <w:p>
       <w:pPr>
@@ -5766,14 +5768,14 @@
           <w:sz w:val="22"/>
         </w:rPr>
       </w:pPr>
-      <w:bookmarkStart w:id="48" w:name="_Toc320207955"/>
+      <w:bookmarkStart w:id="49" w:name="_Toc320207955"/>
       <w:r>
         <w:rPr>
           <w:sz w:val="22"/>
         </w:rPr>
         <w:t>Tóm tắt</w:t>
       </w:r>
-      <w:bookmarkEnd w:id="48"/>
+      <w:bookmarkEnd w:id="49"/>
     </w:p>
     <w:p>
       <w:pPr>
@@ -5799,7 +5801,7 @@
           <w:sz w:val="22"/>
         </w:rPr>
       </w:pPr>
-      <w:bookmarkStart w:id="49" w:name="_Toc320207956"/>
+      <w:bookmarkStart w:id="50" w:name="_Toc320207956"/>
       <w:r>
         <w:rPr>
           <w:sz w:val="22"/>
@@ -5807,7 +5809,7 @@
         <w:lastRenderedPageBreak/>
         <w:t>Luồng sự kiện chính</w:t>
       </w:r>
-      <w:bookmarkEnd w:id="49"/>
+      <w:bookmarkEnd w:id="50"/>
     </w:p>
     <w:p>
       <w:pPr>
@@ -5906,14 +5908,14 @@
           <w:sz w:val="22"/>
         </w:rPr>
       </w:pPr>
-      <w:bookmarkStart w:id="50" w:name="_Toc320207957"/>
+      <w:bookmarkStart w:id="51" w:name="_Toc320207957"/>
       <w:r>
         <w:rPr>
           <w:sz w:val="22"/>
         </w:rPr>
         <w:t>Luồng sự kiện khác</w:t>
       </w:r>
-      <w:bookmarkEnd w:id="50"/>
+      <w:bookmarkEnd w:id="51"/>
     </w:p>
     <w:p>
       <w:pPr>
@@ -5970,7 +5972,7 @@
           <w:sz w:val="22"/>
         </w:rPr>
       </w:pPr>
-      <w:bookmarkStart w:id="51" w:name="_Toc320207958"/>
+      <w:bookmarkStart w:id="52" w:name="_Toc320207958"/>
       <w:r>
         <w:rPr>
           <w:bCs/>
@@ -5980,7 +5982,7 @@
         </w:rPr>
         <w:t>Trạng thái hệ thống khi bắt đầu thực hiện Use-case</w:t>
       </w:r>
-      <w:bookmarkEnd w:id="51"/>
+      <w:bookmarkEnd w:id="52"/>
     </w:p>
     <w:p>
       <w:pPr>
@@ -6028,7 +6030,7 @@
           <w:sz w:val="24"/>
         </w:rPr>
       </w:pPr>
-      <w:bookmarkStart w:id="52" w:name="_Toc320207959"/>
+      <w:bookmarkStart w:id="53" w:name="_Toc320207959"/>
       <w:r>
         <w:rPr>
           <w:bCs/>
@@ -6037,7 +6039,7 @@
         </w:rPr>
         <w:t>Trạng thái hệ thống sau khi thực hiện Use-case</w:t>
       </w:r>
-      <w:bookmarkEnd w:id="52"/>
+      <w:bookmarkEnd w:id="53"/>
     </w:p>
     <w:p>
       <w:pPr>
@@ -6094,14 +6096,14 @@
           <w:sz w:val="22"/>
         </w:rPr>
       </w:pPr>
-      <w:bookmarkStart w:id="53" w:name="_Toc320207960"/>
+      <w:bookmarkStart w:id="54" w:name="_Toc320207960"/>
       <w:r>
         <w:rPr>
           <w:sz w:val="22"/>
         </w:rPr>
         <w:t>Điểm mở rộng</w:t>
       </w:r>
-      <w:bookmarkEnd w:id="53"/>
+      <w:bookmarkEnd w:id="54"/>
     </w:p>
     <w:p>
       <w:pPr>
@@ -6146,14 +6148,14 @@
           <w:sz w:val="22"/>
         </w:rPr>
       </w:pPr>
-      <w:bookmarkStart w:id="54" w:name="_Toc320207961"/>
+      <w:bookmarkStart w:id="55" w:name="_Toc320207961"/>
       <w:r>
         <w:rPr>
           <w:sz w:val="22"/>
         </w:rPr>
         <w:t>Điều kiện đặc biệt</w:t>
       </w:r>
-      <w:bookmarkEnd w:id="54"/>
+      <w:bookmarkEnd w:id="55"/>
     </w:p>
     <w:p>
       <w:pPr>
@@ -6209,9 +6211,9 @@
         </w:rPr>
         <w:t xml:space="preserve"> </w:t>
       </w:r>
-      <w:bookmarkStart w:id="55" w:name="_Toc320207962"/>
-      <w:bookmarkStart w:id="56" w:name="_Toc320208369"/>
-      <w:bookmarkStart w:id="57" w:name="_Toc320209950"/>
+      <w:bookmarkStart w:id="56" w:name="_Toc320207962"/>
+      <w:bookmarkStart w:id="57" w:name="_Toc320208369"/>
+      <w:bookmarkStart w:id="58" w:name="_Toc320214459"/>
       <w:r>
         <w:rPr>
           <w:sz w:val="26"/>
@@ -6245,9 +6247,9 @@
         </w:rPr>
         <w:t>”</w:t>
       </w:r>
-      <w:bookmarkEnd w:id="55"/>
       <w:bookmarkEnd w:id="56"/>
       <w:bookmarkEnd w:id="57"/>
+      <w:bookmarkEnd w:id="58"/>
     </w:p>
     <w:p>
       <w:pPr>
@@ -6256,14 +6258,14 @@
           <w:sz w:val="22"/>
         </w:rPr>
       </w:pPr>
-      <w:bookmarkStart w:id="58" w:name="_Toc320207963"/>
+      <w:bookmarkStart w:id="59" w:name="_Toc320207963"/>
       <w:r>
         <w:rPr>
           <w:sz w:val="22"/>
         </w:rPr>
         <w:t>Tóm tắt</w:t>
       </w:r>
-      <w:bookmarkEnd w:id="58"/>
+      <w:bookmarkEnd w:id="59"/>
     </w:p>
     <w:p>
       <w:pPr>
@@ -6290,14 +6292,14 @@
           <w:sz w:val="22"/>
         </w:rPr>
       </w:pPr>
-      <w:bookmarkStart w:id="59" w:name="_Toc320207964"/>
+      <w:bookmarkStart w:id="60" w:name="_Toc320207964"/>
       <w:r>
         <w:rPr>
           <w:sz w:val="22"/>
         </w:rPr>
         <w:t>Luồng sự kiện chính</w:t>
       </w:r>
-      <w:bookmarkEnd w:id="59"/>
+      <w:bookmarkEnd w:id="60"/>
     </w:p>
     <w:p>
       <w:pPr>
@@ -6379,14 +6381,14 @@
           <w:sz w:val="22"/>
         </w:rPr>
       </w:pPr>
-      <w:bookmarkStart w:id="60" w:name="_Toc320207965"/>
+      <w:bookmarkStart w:id="61" w:name="_Toc320207965"/>
       <w:r>
         <w:rPr>
           <w:sz w:val="22"/>
         </w:rPr>
         <w:t>Luồng sự kiện khác</w:t>
       </w:r>
-      <w:bookmarkEnd w:id="60"/>
+      <w:bookmarkEnd w:id="61"/>
     </w:p>
     <w:p>
       <w:pPr>
@@ -6415,7 +6417,7 @@
           <w:sz w:val="22"/>
         </w:rPr>
       </w:pPr>
-      <w:bookmarkStart w:id="61" w:name="_Toc320207966"/>
+      <w:bookmarkStart w:id="62" w:name="_Toc320207966"/>
       <w:r>
         <w:rPr>
           <w:bCs/>
@@ -6425,7 +6427,7 @@
         </w:rPr>
         <w:t>Trạng thái hệ thống khi bắt đầu thực hiện Use-case</w:t>
       </w:r>
-      <w:bookmarkEnd w:id="61"/>
+      <w:bookmarkEnd w:id="62"/>
     </w:p>
     <w:p>
       <w:pPr>
@@ -6487,7 +6489,7 @@
           <w:sz w:val="24"/>
         </w:rPr>
       </w:pPr>
-      <w:bookmarkStart w:id="62" w:name="_Toc320207967"/>
+      <w:bookmarkStart w:id="63" w:name="_Toc320207967"/>
       <w:r>
         <w:rPr>
           <w:bCs/>
@@ -6496,7 +6498,7 @@
         </w:rPr>
         <w:t>Trạng thái hệ thống sau khi thực hiện Use-case</w:t>
       </w:r>
-      <w:bookmarkEnd w:id="62"/>
+      <w:bookmarkEnd w:id="63"/>
     </w:p>
     <w:p>
       <w:pPr>
@@ -6547,14 +6549,14 @@
           <w:sz w:val="22"/>
         </w:rPr>
       </w:pPr>
-      <w:bookmarkStart w:id="63" w:name="_Toc320207968"/>
+      <w:bookmarkStart w:id="64" w:name="_Toc320207968"/>
       <w:r>
         <w:rPr>
           <w:sz w:val="22"/>
         </w:rPr>
         <w:t>Điểm mở rộng</w:t>
       </w:r>
-      <w:bookmarkEnd w:id="63"/>
+      <w:bookmarkEnd w:id="64"/>
     </w:p>
     <w:p>
       <w:pPr>
@@ -6578,14 +6580,14 @@
           <w:sz w:val="22"/>
         </w:rPr>
       </w:pPr>
-      <w:bookmarkStart w:id="64" w:name="_Toc320207969"/>
+      <w:bookmarkStart w:id="65" w:name="_Toc320207969"/>
       <w:r>
         <w:rPr>
           <w:sz w:val="22"/>
         </w:rPr>
         <w:t>Điều kiện đặc biệt</w:t>
       </w:r>
-      <w:bookmarkEnd w:id="64"/>
+      <w:bookmarkEnd w:id="65"/>
     </w:p>
     <w:p>
       <w:pPr>
@@ -6641,9 +6643,9 @@
         </w:rPr>
         <w:t xml:space="preserve"> </w:t>
       </w:r>
-      <w:bookmarkStart w:id="65" w:name="_Toc320207970"/>
-      <w:bookmarkStart w:id="66" w:name="_Toc320208370"/>
-      <w:bookmarkStart w:id="67" w:name="_Toc320209951"/>
+      <w:bookmarkStart w:id="66" w:name="_Toc320207970"/>
+      <w:bookmarkStart w:id="67" w:name="_Toc320208370"/>
+      <w:bookmarkStart w:id="68" w:name="_Toc320214460"/>
       <w:r>
         <w:rPr>
           <w:sz w:val="26"/>
@@ -6677,9 +6679,9 @@
         </w:rPr>
         <w:t>”</w:t>
       </w:r>
-      <w:bookmarkEnd w:id="65"/>
       <w:bookmarkEnd w:id="66"/>
       <w:bookmarkEnd w:id="67"/>
+      <w:bookmarkEnd w:id="68"/>
     </w:p>
     <w:p>
       <w:pPr>
@@ -6688,14 +6690,14 @@
           <w:sz w:val="22"/>
         </w:rPr>
       </w:pPr>
-      <w:bookmarkStart w:id="68" w:name="_Toc320207971"/>
+      <w:bookmarkStart w:id="69" w:name="_Toc320207971"/>
       <w:r>
         <w:rPr>
           <w:sz w:val="22"/>
         </w:rPr>
         <w:t>Tóm tắt</w:t>
       </w:r>
-      <w:bookmarkEnd w:id="68"/>
+      <w:bookmarkEnd w:id="69"/>
     </w:p>
     <w:p>
       <w:pPr>
@@ -6735,14 +6737,14 @@
           <w:sz w:val="22"/>
         </w:rPr>
       </w:pPr>
-      <w:bookmarkStart w:id="69" w:name="_Toc320207972"/>
+      <w:bookmarkStart w:id="70" w:name="_Toc320207972"/>
       <w:r>
         <w:rPr>
           <w:sz w:val="22"/>
         </w:rPr>
         <w:t>Luồng sự kiện chính</w:t>
       </w:r>
-      <w:bookmarkEnd w:id="69"/>
+      <w:bookmarkEnd w:id="70"/>
     </w:p>
     <w:p>
       <w:pPr>
@@ -6861,14 +6863,14 @@
           <w:sz w:val="22"/>
         </w:rPr>
       </w:pPr>
-      <w:bookmarkStart w:id="70" w:name="_Toc320207973"/>
+      <w:bookmarkStart w:id="71" w:name="_Toc320207973"/>
       <w:r>
         <w:rPr>
           <w:sz w:val="22"/>
         </w:rPr>
         <w:t>Luồng sự kiện khác</w:t>
       </w:r>
-      <w:bookmarkEnd w:id="70"/>
+      <w:bookmarkEnd w:id="71"/>
     </w:p>
     <w:p>
       <w:pPr>
@@ -6898,7 +6900,7 @@
           <w:szCs w:val="24"/>
         </w:rPr>
       </w:pPr>
-      <w:bookmarkStart w:id="71" w:name="_Toc320207974"/>
+      <w:bookmarkStart w:id="72" w:name="_Toc320207974"/>
       <w:r>
         <w:rPr>
           <w:bCs/>
@@ -6908,7 +6910,7 @@
         </w:rPr>
         <w:t>Trạng thái hệ thống khi bắt đầu thực hiện Use-case</w:t>
       </w:r>
-      <w:bookmarkEnd w:id="71"/>
+      <w:bookmarkEnd w:id="72"/>
     </w:p>
     <w:p>
       <w:pPr>
@@ -6922,7 +6924,7 @@
           <w:sz w:val="24"/>
         </w:rPr>
       </w:pPr>
-      <w:bookmarkStart w:id="72" w:name="_Toc320207975"/>
+      <w:bookmarkStart w:id="73" w:name="_Toc320207975"/>
       <w:r>
         <w:rPr>
           <w:sz w:val="24"/>
@@ -6960,7 +6962,7 @@
         </w:rPr>
         <w:t>Trạng thái hệ thống sau khi thực hiện Use-case</w:t>
       </w:r>
-      <w:bookmarkEnd w:id="72"/>
+      <w:bookmarkEnd w:id="73"/>
     </w:p>
     <w:p>
       <w:pPr>
@@ -7013,14 +7015,14 @@
           <w:sz w:val="22"/>
         </w:rPr>
       </w:pPr>
-      <w:bookmarkStart w:id="73" w:name="_Toc320207976"/>
+      <w:bookmarkStart w:id="74" w:name="_Toc320207976"/>
       <w:r>
         <w:rPr>
           <w:sz w:val="22"/>
         </w:rPr>
         <w:t>Điểm mở rộng</w:t>
       </w:r>
-      <w:bookmarkEnd w:id="73"/>
+      <w:bookmarkEnd w:id="74"/>
     </w:p>
     <w:p>
       <w:pPr>
@@ -7044,7 +7046,7 @@
           <w:sz w:val="22"/>
         </w:rPr>
       </w:pPr>
-      <w:bookmarkStart w:id="74" w:name="_Toc320207977"/>
+      <w:bookmarkStart w:id="75" w:name="_Toc320207977"/>
       <w:r>
         <w:rPr>
           <w:sz w:val="22"/>
@@ -7052,7 +7054,7 @@
         <w:lastRenderedPageBreak/>
         <w:t>Điều kiện đặc biệt</w:t>
       </w:r>
-      <w:bookmarkEnd w:id="74"/>
+      <w:bookmarkEnd w:id="75"/>
     </w:p>
     <w:p>
       <w:pPr>
@@ -7116,9 +7118,9 @@
         </w:rPr>
         <w:t xml:space="preserve"> </w:t>
       </w:r>
-      <w:bookmarkStart w:id="75" w:name="_Toc320207978"/>
-      <w:bookmarkStart w:id="76" w:name="_Toc320208371"/>
-      <w:bookmarkStart w:id="77" w:name="_Toc320209952"/>
+      <w:bookmarkStart w:id="76" w:name="_Toc320207978"/>
+      <w:bookmarkStart w:id="77" w:name="_Toc320208371"/>
+      <w:bookmarkStart w:id="78" w:name="_Toc320214461"/>
       <w:r>
         <w:rPr>
           <w:sz w:val="26"/>
@@ -7152,9 +7154,9 @@
         </w:rPr>
         <w:t>”</w:t>
       </w:r>
-      <w:bookmarkEnd w:id="75"/>
       <w:bookmarkEnd w:id="76"/>
       <w:bookmarkEnd w:id="77"/>
+      <w:bookmarkEnd w:id="78"/>
     </w:p>
     <w:p>
       <w:pPr>
@@ -7163,14 +7165,14 @@
           <w:sz w:val="22"/>
         </w:rPr>
       </w:pPr>
-      <w:bookmarkStart w:id="78" w:name="_Toc320207979"/>
+      <w:bookmarkStart w:id="79" w:name="_Toc320207979"/>
       <w:r>
         <w:rPr>
           <w:sz w:val="22"/>
         </w:rPr>
         <w:t>Tóm tắt</w:t>
       </w:r>
-      <w:bookmarkEnd w:id="78"/>
+      <w:bookmarkEnd w:id="79"/>
     </w:p>
     <w:p>
       <w:pPr>
@@ -7198,14 +7200,14 @@
           <w:sz w:val="22"/>
         </w:rPr>
       </w:pPr>
-      <w:bookmarkStart w:id="79" w:name="_Toc320207980"/>
+      <w:bookmarkStart w:id="80" w:name="_Toc320207980"/>
       <w:r>
         <w:rPr>
           <w:sz w:val="22"/>
         </w:rPr>
         <w:t>Luồng sự kiện chính</w:t>
       </w:r>
-      <w:bookmarkEnd w:id="79"/>
+      <w:bookmarkEnd w:id="80"/>
     </w:p>
     <w:p>
       <w:pPr>
@@ -7280,14 +7282,14 @@
           <w:sz w:val="22"/>
         </w:rPr>
       </w:pPr>
-      <w:bookmarkStart w:id="80" w:name="_Toc320207981"/>
+      <w:bookmarkStart w:id="81" w:name="_Toc320207981"/>
       <w:r>
         <w:rPr>
           <w:sz w:val="22"/>
         </w:rPr>
         <w:t>Luồng sự kiện khác</w:t>
       </w:r>
-      <w:bookmarkEnd w:id="80"/>
+      <w:bookmarkEnd w:id="81"/>
     </w:p>
     <w:p>
       <w:pPr>
@@ -7320,7 +7322,7 @@
           <w:szCs w:val="24"/>
         </w:rPr>
       </w:pPr>
-      <w:bookmarkStart w:id="81" w:name="_Toc320207982"/>
+      <w:bookmarkStart w:id="82" w:name="_Toc320207982"/>
       <w:r>
         <w:rPr>
           <w:bCs/>
@@ -7330,7 +7332,7 @@
         </w:rPr>
         <w:t>Trạng thái hệ thống khi bắt đầu thực hiện Use-case</w:t>
       </w:r>
-      <w:bookmarkEnd w:id="81"/>
+      <w:bookmarkEnd w:id="82"/>
     </w:p>
     <w:p>
       <w:pPr>
@@ -7344,7 +7346,7 @@
           <w:sz w:val="24"/>
         </w:rPr>
       </w:pPr>
-      <w:bookmarkStart w:id="82" w:name="_Toc320207983"/>
+      <w:bookmarkStart w:id="83" w:name="_Toc320207983"/>
       <w:r>
         <w:rPr>
           <w:sz w:val="24"/>
@@ -7382,7 +7384,7 @@
         </w:rPr>
         <w:t>Trạng thái hệ thống sau khi thực hiện Use-case</w:t>
       </w:r>
-      <w:bookmarkEnd w:id="82"/>
+      <w:bookmarkEnd w:id="83"/>
     </w:p>
     <w:p>
       <w:pPr>
@@ -7435,14 +7437,14 @@
           <w:sz w:val="22"/>
         </w:rPr>
       </w:pPr>
-      <w:bookmarkStart w:id="83" w:name="_Toc320207984"/>
+      <w:bookmarkStart w:id="84" w:name="_Toc320207984"/>
       <w:r>
         <w:rPr>
           <w:sz w:val="22"/>
         </w:rPr>
         <w:t>Điểm mở rộng</w:t>
       </w:r>
-      <w:bookmarkEnd w:id="83"/>
+      <w:bookmarkEnd w:id="84"/>
     </w:p>
     <w:p>
       <w:pPr>
@@ -7466,14 +7468,14 @@
           <w:sz w:val="22"/>
         </w:rPr>
       </w:pPr>
-      <w:bookmarkStart w:id="84" w:name="_Toc320207985"/>
+      <w:bookmarkStart w:id="85" w:name="_Toc320207985"/>
       <w:r>
         <w:rPr>
           <w:sz w:val="22"/>
         </w:rPr>
         <w:t>Điều kiện đặc biệt</w:t>
       </w:r>
-      <w:bookmarkEnd w:id="84"/>
+      <w:bookmarkEnd w:id="85"/>
     </w:p>
     <w:p>
       <w:pPr>
@@ -7501,9 +7503,9 @@
           <w:sz w:val="26"/>
         </w:rPr>
       </w:pPr>
-      <w:bookmarkStart w:id="85" w:name="_Toc320207986"/>
-      <w:bookmarkStart w:id="86" w:name="_Toc320208372"/>
-      <w:bookmarkStart w:id="87" w:name="_Toc320209953"/>
+      <w:bookmarkStart w:id="86" w:name="_Toc320207986"/>
+      <w:bookmarkStart w:id="87" w:name="_Toc320208372"/>
+      <w:bookmarkStart w:id="88" w:name="_Toc320214462"/>
       <w:r>
         <w:rPr>
           <w:sz w:val="26"/>
@@ -7541,9 +7543,9 @@
         </w:rPr>
         <w:t>”</w:t>
       </w:r>
-      <w:bookmarkEnd w:id="85"/>
       <w:bookmarkEnd w:id="86"/>
       <w:bookmarkEnd w:id="87"/>
+      <w:bookmarkEnd w:id="88"/>
     </w:p>
     <w:p>
       <w:pPr>
@@ -7552,14 +7554,14 @@
           <w:sz w:val="22"/>
         </w:rPr>
       </w:pPr>
-      <w:bookmarkStart w:id="88" w:name="_Toc320207987"/>
+      <w:bookmarkStart w:id="89" w:name="_Toc320207987"/>
       <w:r>
         <w:rPr>
           <w:sz w:val="22"/>
         </w:rPr>
         <w:t>Tóm tắt</w:t>
       </w:r>
-      <w:bookmarkEnd w:id="88"/>
+      <w:bookmarkEnd w:id="89"/>
     </w:p>
     <w:p>
       <w:pPr>
@@ -7587,14 +7589,14 @@
           <w:sz w:val="22"/>
         </w:rPr>
       </w:pPr>
-      <w:bookmarkStart w:id="89" w:name="_Toc320207988"/>
+      <w:bookmarkStart w:id="90" w:name="_Toc320207988"/>
       <w:r>
         <w:rPr>
           <w:sz w:val="22"/>
         </w:rPr>
         <w:t>Dòng sự kiện chính</w:t>
       </w:r>
-      <w:bookmarkEnd w:id="89"/>
+      <w:bookmarkEnd w:id="90"/>
     </w:p>
     <w:p>
       <w:pPr>
@@ -7669,14 +7671,14 @@
           <w:sz w:val="22"/>
         </w:rPr>
       </w:pPr>
-      <w:bookmarkStart w:id="90" w:name="_Toc320207989"/>
+      <w:bookmarkStart w:id="91" w:name="_Toc320207989"/>
       <w:r>
         <w:rPr>
           <w:sz w:val="22"/>
         </w:rPr>
         <w:t>Dòng sự kiện khác</w:t>
       </w:r>
-      <w:bookmarkEnd w:id="90"/>
+      <w:bookmarkEnd w:id="91"/>
     </w:p>
     <w:p>
       <w:pPr>
@@ -7702,7 +7704,7 @@
           <w:sz w:val="22"/>
         </w:rPr>
       </w:pPr>
-      <w:bookmarkStart w:id="91" w:name="_Toc320207990"/>
+      <w:bookmarkStart w:id="92" w:name="_Toc320207990"/>
       <w:r>
         <w:rPr>
           <w:sz w:val="22"/>
@@ -7710,7 +7712,7 @@
         <w:lastRenderedPageBreak/>
         <w:t>Các yêu cầu đặc biệt</w:t>
       </w:r>
-      <w:bookmarkEnd w:id="91"/>
+      <w:bookmarkEnd w:id="92"/>
     </w:p>
     <w:p>
       <w:pPr>
@@ -7736,7 +7738,7 @@
           <w:sz w:val="22"/>
         </w:rPr>
       </w:pPr>
-      <w:bookmarkStart w:id="92" w:name="_Toc320207991"/>
+      <w:bookmarkStart w:id="93" w:name="_Toc320207991"/>
       <w:r>
         <w:rPr>
           <w:sz w:val="22"/>
@@ -7755,7 +7757,7 @@
         </w:rPr>
         <w:t xml:space="preserve"> Case</w:t>
       </w:r>
-      <w:bookmarkEnd w:id="92"/>
+      <w:bookmarkEnd w:id="93"/>
     </w:p>
     <w:p>
       <w:pPr>
@@ -7798,14 +7800,14 @@
           <w:sz w:val="22"/>
         </w:rPr>
       </w:pPr>
-      <w:bookmarkStart w:id="93" w:name="_Toc320207992"/>
+      <w:bookmarkStart w:id="94" w:name="_Toc320207992"/>
       <w:r>
         <w:rPr>
           <w:sz w:val="22"/>
         </w:rPr>
         <w:t>Trạng thái hệ thống sau khi thực hiện Use- Case</w:t>
       </w:r>
-      <w:bookmarkEnd w:id="93"/>
+      <w:bookmarkEnd w:id="94"/>
     </w:p>
     <w:p>
       <w:pPr>
@@ -7831,14 +7833,14 @@
           <w:sz w:val="22"/>
         </w:rPr>
       </w:pPr>
-      <w:bookmarkStart w:id="94" w:name="_Toc320207993"/>
+      <w:bookmarkStart w:id="95" w:name="_Toc320207993"/>
       <w:r>
         <w:rPr>
           <w:sz w:val="22"/>
         </w:rPr>
         <w:t>Điểm mở rộng</w:t>
       </w:r>
-      <w:bookmarkEnd w:id="94"/>
+      <w:bookmarkEnd w:id="95"/>
     </w:p>
     <w:p>
       <w:pPr>
@@ -7864,14 +7866,14 @@
           <w:sz w:val="22"/>
         </w:rPr>
       </w:pPr>
-      <w:bookmarkStart w:id="95" w:name="_Toc320207994"/>
+      <w:bookmarkStart w:id="96" w:name="_Toc320207994"/>
       <w:r>
         <w:rPr>
           <w:sz w:val="22"/>
         </w:rPr>
         <w:t>Yêu cầu đặc biệt</w:t>
       </w:r>
-      <w:bookmarkEnd w:id="95"/>
+      <w:bookmarkEnd w:id="96"/>
     </w:p>
     <w:p>
       <w:pPr>
@@ -7918,9 +7920,9 @@
           <w:sz w:val="26"/>
         </w:rPr>
       </w:pPr>
-      <w:bookmarkStart w:id="96" w:name="_Toc320207995"/>
-      <w:bookmarkStart w:id="97" w:name="_Toc320208373"/>
-      <w:bookmarkStart w:id="98" w:name="_Toc320209954"/>
+      <w:bookmarkStart w:id="97" w:name="_Toc320207995"/>
+      <w:bookmarkStart w:id="98" w:name="_Toc320208373"/>
+      <w:bookmarkStart w:id="99" w:name="_Toc320214463"/>
       <w:r>
         <w:rPr>
           <w:sz w:val="26"/>
@@ -7952,9 +7954,9 @@
         </w:rPr>
         <w:t>”</w:t>
       </w:r>
-      <w:bookmarkEnd w:id="96"/>
       <w:bookmarkEnd w:id="97"/>
       <w:bookmarkEnd w:id="98"/>
+      <w:bookmarkEnd w:id="99"/>
     </w:p>
     <w:p>
       <w:pPr>
@@ -7963,14 +7965,14 @@
           <w:sz w:val="22"/>
         </w:rPr>
       </w:pPr>
-      <w:bookmarkStart w:id="99" w:name="_Toc320207996"/>
+      <w:bookmarkStart w:id="100" w:name="_Toc320207996"/>
       <w:r>
         <w:rPr>
           <w:sz w:val="22"/>
         </w:rPr>
         <w:t>Tóm tắt</w:t>
       </w:r>
-      <w:bookmarkEnd w:id="99"/>
+      <w:bookmarkEnd w:id="100"/>
       <w:r>
         <w:rPr>
           <w:sz w:val="22"/>
@@ -8002,14 +8004,14 @@
           <w:sz w:val="22"/>
         </w:rPr>
       </w:pPr>
-      <w:bookmarkStart w:id="100" w:name="_Toc320207997"/>
+      <w:bookmarkStart w:id="101" w:name="_Toc320207997"/>
       <w:r>
         <w:rPr>
           <w:sz w:val="22"/>
         </w:rPr>
         <w:t>Dòng sự kiện chính</w:t>
       </w:r>
-      <w:bookmarkEnd w:id="100"/>
+      <w:bookmarkEnd w:id="101"/>
     </w:p>
     <w:p>
       <w:pPr>
@@ -8150,14 +8152,14 @@
           <w:sz w:val="22"/>
         </w:rPr>
       </w:pPr>
-      <w:bookmarkStart w:id="101" w:name="_Toc320207998"/>
+      <w:bookmarkStart w:id="102" w:name="_Toc320207998"/>
       <w:r>
         <w:rPr>
           <w:sz w:val="22"/>
         </w:rPr>
         <w:t>Dòng sự kiện khác</w:t>
       </w:r>
-      <w:bookmarkEnd w:id="101"/>
+      <w:bookmarkEnd w:id="102"/>
     </w:p>
     <w:p>
       <w:pPr>
@@ -8188,14 +8190,14 @@
           <w:sz w:val="22"/>
         </w:rPr>
       </w:pPr>
-      <w:bookmarkStart w:id="102" w:name="_Toc320207999"/>
+      <w:bookmarkStart w:id="103" w:name="_Toc320207999"/>
       <w:r>
         <w:rPr>
           <w:sz w:val="22"/>
         </w:rPr>
         <w:t>Trạng thái hệ thống khi bắt đầu thực hiện Usecase:</w:t>
       </w:r>
-      <w:bookmarkEnd w:id="102"/>
+      <w:bookmarkEnd w:id="103"/>
       <w:r>
         <w:rPr>
           <w:sz w:val="22"/>
@@ -8215,7 +8217,7 @@
           <w:sz w:val="24"/>
         </w:rPr>
       </w:pPr>
-      <w:bookmarkStart w:id="103" w:name="_Toc320208000"/>
+      <w:bookmarkStart w:id="104" w:name="_Toc320208000"/>
       <w:r>
         <w:rPr>
           <w:sz w:val="24"/>
@@ -8251,7 +8253,7 @@
         </w:rPr>
         <w:t>Trạng thái hệ thống sau khi thực hiện Use-case</w:t>
       </w:r>
-      <w:bookmarkEnd w:id="103"/>
+      <w:bookmarkEnd w:id="104"/>
     </w:p>
     <w:p>
       <w:pPr>
@@ -8304,7 +8306,7 @@
           <w:sz w:val="22"/>
         </w:rPr>
       </w:pPr>
-      <w:bookmarkStart w:id="104" w:name="_Toc320208001"/>
+      <w:bookmarkStart w:id="105" w:name="_Toc320208001"/>
       <w:r>
         <w:rPr>
           <w:sz w:val="22"/>
@@ -8312,7 +8314,7 @@
         <w:lastRenderedPageBreak/>
         <w:t>Điểm mở rộng</w:t>
       </w:r>
-      <w:bookmarkEnd w:id="104"/>
+      <w:bookmarkEnd w:id="105"/>
     </w:p>
     <w:p>
       <w:pPr>
@@ -8338,14 +8340,14 @@
           <w:sz w:val="22"/>
         </w:rPr>
       </w:pPr>
-      <w:bookmarkStart w:id="105" w:name="_Toc320208002"/>
+      <w:bookmarkStart w:id="106" w:name="_Toc320208002"/>
       <w:r>
         <w:rPr>
           <w:sz w:val="22"/>
         </w:rPr>
         <w:t>Yêu cầu đặc biệt</w:t>
       </w:r>
-      <w:bookmarkEnd w:id="105"/>
+      <w:bookmarkEnd w:id="106"/>
     </w:p>
     <w:p>
       <w:pPr>
@@ -8381,9 +8383,9 @@
           <w:sz w:val="26"/>
         </w:rPr>
       </w:pPr>
-      <w:bookmarkStart w:id="106" w:name="_Toc320208003"/>
-      <w:bookmarkStart w:id="107" w:name="_Toc320208374"/>
-      <w:bookmarkStart w:id="108" w:name="_Toc320209955"/>
+      <w:bookmarkStart w:id="107" w:name="_Toc320208003"/>
+      <w:bookmarkStart w:id="108" w:name="_Toc320208374"/>
+      <w:bookmarkStart w:id="109" w:name="_Toc320214464"/>
       <w:r>
         <w:rPr>
           <w:sz w:val="26"/>
@@ -8410,9 +8412,9 @@
         </w:rPr>
         <w:t>”</w:t>
       </w:r>
-      <w:bookmarkEnd w:id="106"/>
       <w:bookmarkEnd w:id="107"/>
       <w:bookmarkEnd w:id="108"/>
+      <w:bookmarkEnd w:id="109"/>
     </w:p>
     <w:p>
       <w:pPr>
@@ -8421,14 +8423,14 @@
           <w:sz w:val="22"/>
         </w:rPr>
       </w:pPr>
-      <w:bookmarkStart w:id="109" w:name="_Toc320208004"/>
+      <w:bookmarkStart w:id="110" w:name="_Toc320208004"/>
       <w:r>
         <w:rPr>
           <w:sz w:val="22"/>
         </w:rPr>
         <w:t>Tóm tắt</w:t>
       </w:r>
-      <w:bookmarkEnd w:id="109"/>
+      <w:bookmarkEnd w:id="110"/>
       <w:r>
         <w:rPr>
           <w:sz w:val="22"/>
@@ -8460,14 +8462,14 @@
           <w:sz w:val="22"/>
         </w:rPr>
       </w:pPr>
-      <w:bookmarkStart w:id="110" w:name="_Toc320208005"/>
+      <w:bookmarkStart w:id="111" w:name="_Toc320208005"/>
       <w:r>
         <w:rPr>
           <w:sz w:val="22"/>
         </w:rPr>
         <w:t>Dòng sự kiện chính</w:t>
       </w:r>
-      <w:bookmarkEnd w:id="110"/>
+      <w:bookmarkEnd w:id="111"/>
     </w:p>
     <w:p>
       <w:pPr>
@@ -8608,14 +8610,14 @@
           <w:sz w:val="22"/>
         </w:rPr>
       </w:pPr>
-      <w:bookmarkStart w:id="111" w:name="_Toc320208006"/>
+      <w:bookmarkStart w:id="112" w:name="_Toc320208006"/>
       <w:r>
         <w:rPr>
           <w:sz w:val="22"/>
         </w:rPr>
         <w:t>Dòng sự kiện khác</w:t>
       </w:r>
-      <w:bookmarkEnd w:id="111"/>
+      <w:bookmarkEnd w:id="112"/>
     </w:p>
     <w:p>
       <w:pPr>
@@ -8646,14 +8648,14 @@
           <w:sz w:val="22"/>
         </w:rPr>
       </w:pPr>
-      <w:bookmarkStart w:id="112" w:name="_Toc320208007"/>
+      <w:bookmarkStart w:id="113" w:name="_Toc320208007"/>
       <w:r>
         <w:rPr>
           <w:sz w:val="22"/>
         </w:rPr>
         <w:t>Trạng thái hệ thống khi bắt đầu thực hiện Use-case</w:t>
       </w:r>
-      <w:bookmarkEnd w:id="112"/>
+      <w:bookmarkEnd w:id="113"/>
     </w:p>
     <w:p>
       <w:pPr>
@@ -8667,7 +8669,7 @@
           <w:sz w:val="24"/>
         </w:rPr>
       </w:pPr>
-      <w:bookmarkStart w:id="113" w:name="_Toc320208008"/>
+      <w:bookmarkStart w:id="114" w:name="_Toc320208008"/>
       <w:r>
         <w:rPr>
           <w:sz w:val="24"/>
@@ -8703,7 +8705,7 @@
         </w:rPr>
         <w:t>Trạng thái hệ thống sau khi thực hiện Use-case</w:t>
       </w:r>
-      <w:bookmarkEnd w:id="113"/>
+      <w:bookmarkEnd w:id="114"/>
       <w:r>
         <w:rPr>
           <w:sz w:val="22"/>
@@ -8762,14 +8764,14 @@
           <w:sz w:val="22"/>
         </w:rPr>
       </w:pPr>
-      <w:bookmarkStart w:id="114" w:name="_Toc320208009"/>
+      <w:bookmarkStart w:id="115" w:name="_Toc320208009"/>
       <w:r>
         <w:rPr>
           <w:sz w:val="22"/>
         </w:rPr>
         <w:t>Điểm mở rộng</w:t>
       </w:r>
-      <w:bookmarkEnd w:id="114"/>
+      <w:bookmarkEnd w:id="115"/>
     </w:p>
     <w:p>
       <w:pPr>
@@ -8795,14 +8797,14 @@
           <w:sz w:val="22"/>
         </w:rPr>
       </w:pPr>
-      <w:bookmarkStart w:id="115" w:name="_Toc320208010"/>
+      <w:bookmarkStart w:id="116" w:name="_Toc320208010"/>
       <w:r>
         <w:rPr>
           <w:sz w:val="22"/>
         </w:rPr>
         <w:t>Yêu cầu đặc biệt</w:t>
       </w:r>
-      <w:bookmarkEnd w:id="115"/>
+      <w:bookmarkEnd w:id="116"/>
     </w:p>
     <w:p>
       <w:pPr>
@@ -8837,9 +8839,9 @@
           <w:sz w:val="26"/>
         </w:rPr>
       </w:pPr>
-      <w:bookmarkStart w:id="116" w:name="_Toc320208011"/>
-      <w:bookmarkStart w:id="117" w:name="_Toc320208375"/>
-      <w:bookmarkStart w:id="118" w:name="_Toc320209956"/>
+      <w:bookmarkStart w:id="117" w:name="_Toc320208011"/>
+      <w:bookmarkStart w:id="118" w:name="_Toc320208375"/>
+      <w:bookmarkStart w:id="119" w:name="_Toc320214465"/>
       <w:r>
         <w:rPr>
           <w:sz w:val="26"/>
@@ -8866,9 +8868,9 @@
         </w:rPr>
         <w:t>”</w:t>
       </w:r>
-      <w:bookmarkEnd w:id="116"/>
       <w:bookmarkEnd w:id="117"/>
       <w:bookmarkEnd w:id="118"/>
+      <w:bookmarkEnd w:id="119"/>
     </w:p>
     <w:p>
       <w:pPr>
@@ -8877,14 +8879,14 @@
           <w:sz w:val="22"/>
         </w:rPr>
       </w:pPr>
-      <w:bookmarkStart w:id="119" w:name="_Toc320208012"/>
+      <w:bookmarkStart w:id="120" w:name="_Toc320208012"/>
       <w:r>
         <w:rPr>
           <w:sz w:val="22"/>
         </w:rPr>
         <w:t>Tóm tắt</w:t>
       </w:r>
-      <w:bookmarkEnd w:id="119"/>
+      <w:bookmarkEnd w:id="120"/>
     </w:p>
     <w:p>
       <w:pPr>
@@ -8910,7 +8912,7 @@
           <w:sz w:val="22"/>
         </w:rPr>
       </w:pPr>
-      <w:bookmarkStart w:id="120" w:name="_Toc320208013"/>
+      <w:bookmarkStart w:id="121" w:name="_Toc320208013"/>
       <w:r>
         <w:rPr>
           <w:sz w:val="22"/>
@@ -8918,7 +8920,7 @@
         <w:lastRenderedPageBreak/>
         <w:t>Dòng sự kiện chính</w:t>
       </w:r>
-      <w:bookmarkEnd w:id="120"/>
+      <w:bookmarkEnd w:id="121"/>
     </w:p>
     <w:p>
       <w:pPr>
@@ -9059,14 +9061,14 @@
           <w:sz w:val="22"/>
         </w:rPr>
       </w:pPr>
-      <w:bookmarkStart w:id="121" w:name="_Toc320208014"/>
+      <w:bookmarkStart w:id="122" w:name="_Toc320208014"/>
       <w:r>
         <w:rPr>
           <w:sz w:val="22"/>
         </w:rPr>
         <w:t>Dòng sự kiện khác</w:t>
       </w:r>
-      <w:bookmarkEnd w:id="121"/>
+      <w:bookmarkEnd w:id="122"/>
     </w:p>
     <w:p>
       <w:pPr>
@@ -9097,14 +9099,14 @@
           <w:sz w:val="22"/>
         </w:rPr>
       </w:pPr>
-      <w:bookmarkStart w:id="122" w:name="_Toc320208015"/>
+      <w:bookmarkStart w:id="123" w:name="_Toc320208015"/>
       <w:r>
         <w:rPr>
           <w:sz w:val="22"/>
         </w:rPr>
         <w:t>Trạng thái hệ thống khi bắt đầu thực hiện Use-case</w:t>
       </w:r>
-      <w:bookmarkEnd w:id="122"/>
+      <w:bookmarkEnd w:id="123"/>
     </w:p>
     <w:p>
       <w:pPr>
@@ -9118,7 +9120,7 @@
           <w:sz w:val="24"/>
         </w:rPr>
       </w:pPr>
-      <w:bookmarkStart w:id="123" w:name="_Toc320208016"/>
+      <w:bookmarkStart w:id="124" w:name="_Toc320208016"/>
       <w:r>
         <w:rPr>
           <w:sz w:val="24"/>
@@ -9154,7 +9156,7 @@
         </w:rPr>
         <w:t>Trạng thái hệ thống sau khi thực hiện Use-case</w:t>
       </w:r>
-      <w:bookmarkEnd w:id="123"/>
+      <w:bookmarkEnd w:id="124"/>
     </w:p>
     <w:p>
       <w:pPr>
@@ -9207,14 +9209,14 @@
           <w:sz w:val="22"/>
         </w:rPr>
       </w:pPr>
-      <w:bookmarkStart w:id="124" w:name="_Toc320208017"/>
+      <w:bookmarkStart w:id="125" w:name="_Toc320208017"/>
       <w:r>
         <w:rPr>
           <w:sz w:val="22"/>
         </w:rPr>
         <w:t>Điểm mở rộng</w:t>
       </w:r>
-      <w:bookmarkEnd w:id="124"/>
+      <w:bookmarkEnd w:id="125"/>
     </w:p>
     <w:p>
       <w:pPr>
@@ -9240,14 +9242,14 @@
           <w:sz w:val="22"/>
         </w:rPr>
       </w:pPr>
-      <w:bookmarkStart w:id="125" w:name="_Toc320208018"/>
+      <w:bookmarkStart w:id="126" w:name="_Toc320208018"/>
       <w:r>
         <w:rPr>
           <w:sz w:val="22"/>
         </w:rPr>
         <w:t>Yêu cầu đặc biệt</w:t>
       </w:r>
-      <w:bookmarkEnd w:id="125"/>
+      <w:bookmarkEnd w:id="126"/>
     </w:p>
     <w:p>
       <w:pPr>
@@ -9284,9 +9286,9 @@
           <w:sz w:val="26"/>
         </w:rPr>
       </w:pPr>
-      <w:bookmarkStart w:id="126" w:name="_Toc320208019"/>
-      <w:bookmarkStart w:id="127" w:name="_Toc320208376"/>
-      <w:bookmarkStart w:id="128" w:name="_Toc320209957"/>
+      <w:bookmarkStart w:id="127" w:name="_Toc320208019"/>
+      <w:bookmarkStart w:id="128" w:name="_Toc320208376"/>
+      <w:bookmarkStart w:id="129" w:name="_Toc320214466"/>
       <w:r>
         <w:rPr>
           <w:sz w:val="26"/>
@@ -9312,9 +9314,9 @@
         </w:rPr>
         <w:t>”</w:t>
       </w:r>
-      <w:bookmarkEnd w:id="126"/>
       <w:bookmarkEnd w:id="127"/>
       <w:bookmarkEnd w:id="128"/>
+      <w:bookmarkEnd w:id="129"/>
     </w:p>
     <w:p>
       <w:pPr>
@@ -9323,14 +9325,14 @@
           <w:sz w:val="22"/>
         </w:rPr>
       </w:pPr>
-      <w:bookmarkStart w:id="129" w:name="_Toc320208020"/>
+      <w:bookmarkStart w:id="130" w:name="_Toc320208020"/>
       <w:r>
         <w:rPr>
           <w:sz w:val="22"/>
         </w:rPr>
         <w:t>Tóm tắt</w:t>
       </w:r>
-      <w:bookmarkEnd w:id="129"/>
+      <w:bookmarkEnd w:id="130"/>
       <w:r>
         <w:rPr>
           <w:sz w:val="22"/>
@@ -9362,14 +9364,14 @@
           <w:sz w:val="22"/>
         </w:rPr>
       </w:pPr>
-      <w:bookmarkStart w:id="130" w:name="_Toc320208021"/>
+      <w:bookmarkStart w:id="131" w:name="_Toc320208021"/>
       <w:r>
         <w:rPr>
           <w:sz w:val="22"/>
         </w:rPr>
         <w:t>Dòng sự kiện chính</w:t>
       </w:r>
-      <w:bookmarkEnd w:id="130"/>
+      <w:bookmarkEnd w:id="131"/>
     </w:p>
     <w:p>
       <w:pPr>
@@ -9703,14 +9705,14 @@
           <w:sz w:val="22"/>
         </w:rPr>
       </w:pPr>
-      <w:bookmarkStart w:id="131" w:name="_Toc320208022"/>
+      <w:bookmarkStart w:id="132" w:name="_Toc320208022"/>
       <w:r>
         <w:rPr>
           <w:sz w:val="22"/>
         </w:rPr>
         <w:t>Dòng sự kiện thay thế:</w:t>
       </w:r>
-      <w:bookmarkEnd w:id="131"/>
+      <w:bookmarkEnd w:id="132"/>
     </w:p>
     <w:p>
       <w:pPr>
@@ -9757,14 +9759,14 @@
           <w:sz w:val="22"/>
         </w:rPr>
       </w:pPr>
-      <w:bookmarkStart w:id="132" w:name="_Toc320208023"/>
+      <w:bookmarkStart w:id="133" w:name="_Toc320208023"/>
       <w:r>
         <w:rPr>
           <w:sz w:val="22"/>
         </w:rPr>
         <w:t>Trạng thái hệ thống khi bắt đầu thực hiện Use-case:</w:t>
       </w:r>
-      <w:bookmarkEnd w:id="132"/>
+      <w:bookmarkEnd w:id="133"/>
       <w:r>
         <w:rPr>
           <w:sz w:val="22"/>
@@ -9784,7 +9786,7 @@
           <w:sz w:val="24"/>
         </w:rPr>
       </w:pPr>
-      <w:bookmarkStart w:id="133" w:name="_Toc320208024"/>
+      <w:bookmarkStart w:id="134" w:name="_Toc320208024"/>
       <w:r>
         <w:rPr>
           <w:sz w:val="24"/>
@@ -9820,7 +9822,7 @@
         </w:rPr>
         <w:t>Trạng thái hệ thống sau khi thực hiện Use-case:</w:t>
       </w:r>
-      <w:bookmarkEnd w:id="133"/>
+      <w:bookmarkEnd w:id="134"/>
       <w:r>
         <w:rPr>
           <w:sz w:val="22"/>
@@ -9879,14 +9881,14 @@
           <w:sz w:val="22"/>
         </w:rPr>
       </w:pPr>
-      <w:bookmarkStart w:id="134" w:name="_Toc320208025"/>
+      <w:bookmarkStart w:id="135" w:name="_Toc320208025"/>
       <w:r>
         <w:rPr>
           <w:sz w:val="22"/>
         </w:rPr>
         <w:t>Điểm mở rộng:</w:t>
       </w:r>
-      <w:bookmarkEnd w:id="134"/>
+      <w:bookmarkEnd w:id="135"/>
       <w:r>
         <w:rPr>
           <w:sz w:val="22"/>
@@ -9918,14 +9920,14 @@
           <w:sz w:val="22"/>
         </w:rPr>
       </w:pPr>
-      <w:bookmarkStart w:id="135" w:name="_Toc320208026"/>
+      <w:bookmarkStart w:id="136" w:name="_Toc320208026"/>
       <w:r>
         <w:rPr>
           <w:sz w:val="22"/>
         </w:rPr>
         <w:t>Yêu cầu đặc biệt</w:t>
       </w:r>
-      <w:bookmarkEnd w:id="135"/>
+      <w:bookmarkEnd w:id="136"/>
     </w:p>
     <w:p>
       <w:pPr>
@@ -9956,9 +9958,9 @@
           <w:sz w:val="26"/>
         </w:rPr>
       </w:pPr>
-      <w:bookmarkStart w:id="136" w:name="_Toc320208027"/>
-      <w:bookmarkStart w:id="137" w:name="_Toc320208377"/>
-      <w:bookmarkStart w:id="138" w:name="_Toc320209958"/>
+      <w:bookmarkStart w:id="137" w:name="_Toc320208027"/>
+      <w:bookmarkStart w:id="138" w:name="_Toc320208377"/>
+      <w:bookmarkStart w:id="139" w:name="_Toc320214467"/>
       <w:r>
         <w:rPr>
           <w:sz w:val="26"/>
@@ -9991,9 +9993,9 @@
         </w:rPr>
         <w:t>”</w:t>
       </w:r>
-      <w:bookmarkEnd w:id="136"/>
       <w:bookmarkEnd w:id="137"/>
       <w:bookmarkEnd w:id="138"/>
+      <w:bookmarkEnd w:id="139"/>
     </w:p>
     <w:p>
       <w:pPr>
@@ -10002,14 +10004,14 @@
           <w:sz w:val="22"/>
         </w:rPr>
       </w:pPr>
-      <w:bookmarkStart w:id="139" w:name="_Toc320208028"/>
+      <w:bookmarkStart w:id="140" w:name="_Toc320208028"/>
       <w:r>
         <w:rPr>
           <w:sz w:val="22"/>
         </w:rPr>
         <w:t>Tóm tắt</w:t>
       </w:r>
-      <w:bookmarkEnd w:id="139"/>
+      <w:bookmarkEnd w:id="140"/>
     </w:p>
     <w:p>
       <w:pPr>
@@ -10035,14 +10037,14 @@
           <w:sz w:val="22"/>
         </w:rPr>
       </w:pPr>
-      <w:bookmarkStart w:id="140" w:name="_Toc320208029"/>
+      <w:bookmarkStart w:id="141" w:name="_Toc320208029"/>
       <w:r>
         <w:rPr>
           <w:sz w:val="22"/>
         </w:rPr>
         <w:t>Dòng sự kiện chính</w:t>
       </w:r>
-      <w:bookmarkEnd w:id="140"/>
+      <w:bookmarkEnd w:id="141"/>
     </w:p>
     <w:p>
       <w:pPr>
@@ -10117,14 +10119,14 @@
           <w:sz w:val="22"/>
         </w:rPr>
       </w:pPr>
-      <w:bookmarkStart w:id="141" w:name="_Toc320208030"/>
+      <w:bookmarkStart w:id="142" w:name="_Toc320208030"/>
       <w:r>
         <w:rPr>
           <w:sz w:val="22"/>
         </w:rPr>
         <w:t>Dòng sự kiện thay thế</w:t>
       </w:r>
-      <w:bookmarkEnd w:id="141"/>
+      <w:bookmarkEnd w:id="142"/>
       <w:r>
         <w:rPr>
           <w:sz w:val="22"/>
@@ -10156,7 +10158,7 @@
           <w:sz w:val="22"/>
         </w:rPr>
       </w:pPr>
-      <w:bookmarkStart w:id="142" w:name="_Toc320208031"/>
+      <w:bookmarkStart w:id="143" w:name="_Toc320208031"/>
       <w:r>
         <w:rPr>
           <w:sz w:val="22"/>
@@ -10164,7 +10166,7 @@
         <w:lastRenderedPageBreak/>
         <w:t>Trạng thái hệ thống khi bắt đầu thực hiện usecase</w:t>
       </w:r>
-      <w:bookmarkEnd w:id="142"/>
+      <w:bookmarkEnd w:id="143"/>
     </w:p>
     <w:p>
       <w:pPr>
@@ -10190,14 +10192,14 @@
           <w:sz w:val="22"/>
         </w:rPr>
       </w:pPr>
-      <w:bookmarkStart w:id="143" w:name="_Toc320208032"/>
+      <w:bookmarkStart w:id="144" w:name="_Toc320208032"/>
       <w:r>
         <w:rPr>
           <w:sz w:val="22"/>
         </w:rPr>
         <w:t>Trạng thái hệ thống khi bắt đầu thực hiện usecase</w:t>
       </w:r>
-      <w:bookmarkEnd w:id="143"/>
+      <w:bookmarkEnd w:id="144"/>
     </w:p>
     <w:p>
       <w:pPr>
@@ -10223,14 +10225,14 @@
           <w:sz w:val="22"/>
         </w:rPr>
       </w:pPr>
-      <w:bookmarkStart w:id="144" w:name="_Toc320208033"/>
+      <w:bookmarkStart w:id="145" w:name="_Toc320208033"/>
       <w:r>
         <w:rPr>
           <w:sz w:val="22"/>
         </w:rPr>
         <w:t>Điểm mở rộng</w:t>
       </w:r>
-      <w:bookmarkEnd w:id="144"/>
+      <w:bookmarkEnd w:id="145"/>
     </w:p>
     <w:p>
       <w:pPr>
@@ -10256,14 +10258,14 @@
           <w:sz w:val="22"/>
         </w:rPr>
       </w:pPr>
-      <w:bookmarkStart w:id="145" w:name="_Toc320208034"/>
+      <w:bookmarkStart w:id="146" w:name="_Toc320208034"/>
       <w:r>
         <w:rPr>
           <w:sz w:val="22"/>
         </w:rPr>
         <w:t>Yêu cầu đặc biệt</w:t>
       </w:r>
-      <w:bookmarkEnd w:id="145"/>
+      <w:bookmarkEnd w:id="146"/>
     </w:p>
     <w:p>
       <w:pPr>
@@ -10300,9 +10302,9 @@
           <w:sz w:val="26"/>
         </w:rPr>
       </w:pPr>
-      <w:bookmarkStart w:id="146" w:name="_Toc320208035"/>
-      <w:bookmarkStart w:id="147" w:name="_Toc320208378"/>
-      <w:bookmarkStart w:id="148" w:name="_Toc320209959"/>
+      <w:bookmarkStart w:id="147" w:name="_Toc320208035"/>
+      <w:bookmarkStart w:id="148" w:name="_Toc320208378"/>
+      <w:bookmarkStart w:id="149" w:name="_Toc320214468"/>
       <w:r>
         <w:rPr>
           <w:sz w:val="26"/>
@@ -10322,9 +10324,9 @@
         </w:rPr>
         <w:t>”</w:t>
       </w:r>
-      <w:bookmarkEnd w:id="146"/>
       <w:bookmarkEnd w:id="147"/>
       <w:bookmarkEnd w:id="148"/>
+      <w:bookmarkEnd w:id="149"/>
     </w:p>
     <w:p>
       <w:pPr>
@@ -10333,14 +10335,14 @@
           <w:sz w:val="22"/>
         </w:rPr>
       </w:pPr>
-      <w:bookmarkStart w:id="149" w:name="_Toc320208036"/>
+      <w:bookmarkStart w:id="150" w:name="_Toc320208036"/>
       <w:r>
         <w:rPr>
           <w:sz w:val="22"/>
         </w:rPr>
         <w:t>Tóm tắt</w:t>
       </w:r>
-      <w:bookmarkEnd w:id="149"/>
+      <w:bookmarkEnd w:id="150"/>
     </w:p>
     <w:p>
       <w:pPr>
@@ -10366,14 +10368,14 @@
           <w:sz w:val="22"/>
         </w:rPr>
       </w:pPr>
-      <w:bookmarkStart w:id="150" w:name="_Toc320208037"/>
+      <w:bookmarkStart w:id="151" w:name="_Toc320208037"/>
       <w:r>
         <w:rPr>
           <w:sz w:val="22"/>
         </w:rPr>
         <w:t>Dòng sự kiện chính</w:t>
       </w:r>
-      <w:bookmarkEnd w:id="150"/>
+      <w:bookmarkEnd w:id="151"/>
     </w:p>
     <w:p>
       <w:pPr>
@@ -10512,14 +10514,14 @@
           <w:sz w:val="22"/>
         </w:rPr>
       </w:pPr>
-      <w:bookmarkStart w:id="151" w:name="_Toc320208038"/>
+      <w:bookmarkStart w:id="152" w:name="_Toc320208038"/>
       <w:r>
         <w:rPr>
           <w:sz w:val="22"/>
         </w:rPr>
         <w:t>Dòng sự kiện thay thế</w:t>
       </w:r>
-      <w:bookmarkEnd w:id="151"/>
+      <w:bookmarkEnd w:id="152"/>
     </w:p>
     <w:p>
       <w:pPr>
@@ -10545,14 +10547,14 @@
           <w:sz w:val="22"/>
         </w:rPr>
       </w:pPr>
-      <w:bookmarkStart w:id="152" w:name="_Toc320208039"/>
+      <w:bookmarkStart w:id="153" w:name="_Toc320208039"/>
       <w:r>
         <w:rPr>
           <w:sz w:val="22"/>
         </w:rPr>
         <w:t>Trạng thái hệ thống khi bắt đầu thực hiện Use-case</w:t>
       </w:r>
-      <w:bookmarkEnd w:id="152"/>
+      <w:bookmarkEnd w:id="153"/>
     </w:p>
     <w:p>
       <w:pPr>
@@ -10578,14 +10580,14 @@
           <w:sz w:val="22"/>
         </w:rPr>
       </w:pPr>
-      <w:bookmarkStart w:id="153" w:name="_Toc320208040"/>
+      <w:bookmarkStart w:id="154" w:name="_Toc320208040"/>
       <w:r>
         <w:rPr>
           <w:sz w:val="22"/>
         </w:rPr>
         <w:t>Trạng thái hệ thống sau khi thực hiện</w:t>
       </w:r>
-      <w:bookmarkEnd w:id="153"/>
+      <w:bookmarkEnd w:id="154"/>
     </w:p>
     <w:p>
       <w:pPr>
@@ -10611,14 +10613,14 @@
           <w:sz w:val="22"/>
         </w:rPr>
       </w:pPr>
-      <w:bookmarkStart w:id="154" w:name="_Toc320208041"/>
+      <w:bookmarkStart w:id="155" w:name="_Toc320208041"/>
       <w:r>
         <w:rPr>
           <w:sz w:val="22"/>
         </w:rPr>
         <w:t>Điểm mở rộng</w:t>
       </w:r>
-      <w:bookmarkEnd w:id="154"/>
+      <w:bookmarkEnd w:id="155"/>
     </w:p>
     <w:p>
       <w:pPr>
@@ -10644,14 +10646,14 @@
           <w:sz w:val="22"/>
         </w:rPr>
       </w:pPr>
-      <w:bookmarkStart w:id="155" w:name="_Toc320208042"/>
+      <w:bookmarkStart w:id="156" w:name="_Toc320208042"/>
       <w:r>
         <w:rPr>
           <w:sz w:val="22"/>
         </w:rPr>
         <w:t>Yêu cầu đặc biệt</w:t>
       </w:r>
-      <w:bookmarkEnd w:id="155"/>
+      <w:bookmarkEnd w:id="156"/>
     </w:p>
     <w:p>
       <w:pPr>
@@ -10688,9 +10690,9 @@
           <w:sz w:val="26"/>
         </w:rPr>
       </w:pPr>
-      <w:bookmarkStart w:id="156" w:name="_Toc320208043"/>
-      <w:bookmarkStart w:id="157" w:name="_Toc320208379"/>
-      <w:bookmarkStart w:id="158" w:name="_Toc320209960"/>
+      <w:bookmarkStart w:id="157" w:name="_Toc320208043"/>
+      <w:bookmarkStart w:id="158" w:name="_Toc320208379"/>
+      <w:bookmarkStart w:id="159" w:name="_Toc320214469"/>
       <w:r>
         <w:rPr>
           <w:sz w:val="26"/>
@@ -10756,9 +10758,9 @@
         </w:rPr>
         <w:t>”</w:t>
       </w:r>
-      <w:bookmarkEnd w:id="156"/>
       <w:bookmarkEnd w:id="157"/>
       <w:bookmarkEnd w:id="158"/>
+      <w:bookmarkEnd w:id="159"/>
     </w:p>
     <w:p>
       <w:pPr>
@@ -10767,14 +10769,14 @@
           <w:sz w:val="22"/>
         </w:rPr>
       </w:pPr>
-      <w:bookmarkStart w:id="159" w:name="_Toc320208044"/>
+      <w:bookmarkStart w:id="160" w:name="_Toc320208044"/>
       <w:r>
         <w:rPr>
           <w:sz w:val="22"/>
         </w:rPr>
         <w:t>Tóm tắt</w:t>
       </w:r>
-      <w:bookmarkEnd w:id="159"/>
+      <w:bookmarkEnd w:id="160"/>
       <w:r>
         <w:rPr>
           <w:sz w:val="22"/>
@@ -10806,14 +10808,14 @@
           <w:sz w:val="22"/>
         </w:rPr>
       </w:pPr>
-      <w:bookmarkStart w:id="160" w:name="_Toc320208045"/>
+      <w:bookmarkStart w:id="161" w:name="_Toc320208045"/>
       <w:r>
         <w:rPr>
           <w:sz w:val="22"/>
         </w:rPr>
         <w:t>Dòng sự kiện chính.</w:t>
       </w:r>
-      <w:bookmarkEnd w:id="160"/>
+      <w:bookmarkEnd w:id="161"/>
     </w:p>
     <w:p>
       <w:pPr>
@@ -10888,14 +10890,14 @@
           <w:sz w:val="22"/>
         </w:rPr>
       </w:pPr>
-      <w:bookmarkStart w:id="161" w:name="_Toc320208046"/>
+      <w:bookmarkStart w:id="162" w:name="_Toc320208046"/>
       <w:r>
         <w:rPr>
           <w:sz w:val="22"/>
         </w:rPr>
         <w:t>Dòng sự kiện thay thế:</w:t>
       </w:r>
-      <w:bookmarkEnd w:id="161"/>
+      <w:bookmarkEnd w:id="162"/>
       <w:r>
         <w:rPr>
           <w:sz w:val="22"/>
@@ -10927,14 +10929,14 @@
           <w:sz w:val="22"/>
         </w:rPr>
       </w:pPr>
-      <w:bookmarkStart w:id="162" w:name="_Toc320208047"/>
+      <w:bookmarkStart w:id="163" w:name="_Toc320208047"/>
       <w:r>
         <w:rPr>
           <w:sz w:val="22"/>
         </w:rPr>
         <w:t>Trạng thái hệ thống khi bắt đầu thực hiện Use-case</w:t>
       </w:r>
-      <w:bookmarkEnd w:id="162"/>
+      <w:bookmarkEnd w:id="163"/>
     </w:p>
     <w:p>
       <w:pPr>
@@ -10960,14 +10962,14 @@
           <w:sz w:val="22"/>
         </w:rPr>
       </w:pPr>
-      <w:bookmarkStart w:id="163" w:name="_Toc320208048"/>
+      <w:bookmarkStart w:id="164" w:name="_Toc320208048"/>
       <w:r>
         <w:rPr>
           <w:sz w:val="22"/>
         </w:rPr>
         <w:t>Trạng thái hệ thống sau khi thực hiện</w:t>
       </w:r>
-      <w:bookmarkEnd w:id="163"/>
+      <w:bookmarkEnd w:id="164"/>
     </w:p>
     <w:p>
       <w:pPr>
@@ -10993,14 +10995,14 @@
           <w:sz w:val="22"/>
         </w:rPr>
       </w:pPr>
-      <w:bookmarkStart w:id="164" w:name="_Toc320208049"/>
+      <w:bookmarkStart w:id="165" w:name="_Toc320208049"/>
       <w:r>
         <w:rPr>
           <w:sz w:val="22"/>
         </w:rPr>
         <w:t>Điểm mở rộng</w:t>
       </w:r>
-      <w:bookmarkEnd w:id="164"/>
+      <w:bookmarkEnd w:id="165"/>
     </w:p>
     <w:p>
       <w:pPr>
@@ -11026,14 +11028,14 @@
           <w:sz w:val="22"/>
         </w:rPr>
       </w:pPr>
-      <w:bookmarkStart w:id="165" w:name="_Toc320208050"/>
+      <w:bookmarkStart w:id="166" w:name="_Toc320208050"/>
       <w:r>
         <w:rPr>
           <w:sz w:val="22"/>
         </w:rPr>
         <w:t>Yêu cầu đặc biệt</w:t>
       </w:r>
-      <w:bookmarkEnd w:id="165"/>
+      <w:bookmarkEnd w:id="166"/>
     </w:p>
     <w:p>
       <w:pPr>
@@ -11070,9 +11072,9 @@
           <w:sz w:val="26"/>
         </w:rPr>
       </w:pPr>
-      <w:bookmarkStart w:id="166" w:name="_Toc320208051"/>
-      <w:bookmarkStart w:id="167" w:name="_Toc320208380"/>
-      <w:bookmarkStart w:id="168" w:name="_Toc320209961"/>
+      <w:bookmarkStart w:id="167" w:name="_Toc320208051"/>
+      <w:bookmarkStart w:id="168" w:name="_Toc320208380"/>
+      <w:bookmarkStart w:id="169" w:name="_Toc320214470"/>
       <w:r>
         <w:rPr>
           <w:sz w:val="26"/>
@@ -11098,9 +11100,9 @@
         </w:rPr>
         <w:t>”</w:t>
       </w:r>
-      <w:bookmarkEnd w:id="166"/>
       <w:bookmarkEnd w:id="167"/>
       <w:bookmarkEnd w:id="168"/>
+      <w:bookmarkEnd w:id="169"/>
     </w:p>
     <w:p>
       <w:pPr>
@@ -11109,14 +11111,14 @@
           <w:sz w:val="22"/>
         </w:rPr>
       </w:pPr>
-      <w:bookmarkStart w:id="169" w:name="_Toc320208052"/>
+      <w:bookmarkStart w:id="170" w:name="_Toc320208052"/>
       <w:r>
         <w:rPr>
           <w:sz w:val="22"/>
         </w:rPr>
         <w:t>Tóm tắt</w:t>
       </w:r>
-      <w:bookmarkEnd w:id="169"/>
+      <w:bookmarkEnd w:id="170"/>
     </w:p>
     <w:p>
       <w:pPr>
@@ -11142,14 +11144,14 @@
           <w:sz w:val="22"/>
         </w:rPr>
       </w:pPr>
-      <w:bookmarkStart w:id="170" w:name="_Toc320208053"/>
+      <w:bookmarkStart w:id="171" w:name="_Toc320208053"/>
       <w:r>
         <w:rPr>
           <w:sz w:val="22"/>
         </w:rPr>
         <w:t>Dòng sự kiện chính</w:t>
       </w:r>
-      <w:bookmarkEnd w:id="170"/>
+      <w:bookmarkEnd w:id="171"/>
     </w:p>
     <w:p>
       <w:pPr>
@@ -11246,14 +11248,14 @@
           <w:sz w:val="22"/>
         </w:rPr>
       </w:pPr>
-      <w:bookmarkStart w:id="171" w:name="_Toc320208054"/>
+      <w:bookmarkStart w:id="172" w:name="_Toc320208054"/>
       <w:r>
         <w:rPr>
           <w:sz w:val="22"/>
         </w:rPr>
         <w:t>Dòng sự kiện thay thế</w:t>
       </w:r>
-      <w:bookmarkEnd w:id="171"/>
+      <w:bookmarkEnd w:id="172"/>
     </w:p>
     <w:p>
       <w:pPr>
@@ -11286,7 +11288,7 @@
           <w:sz w:val="22"/>
         </w:rPr>
       </w:pPr>
-      <w:bookmarkStart w:id="172" w:name="_Toc320208055"/>
+      <w:bookmarkStart w:id="173" w:name="_Toc320208055"/>
       <w:r>
         <w:rPr>
           <w:sz w:val="22"/>
@@ -11294,7 +11296,7 @@
         <w:lastRenderedPageBreak/>
         <w:t>Trạng thái hệ thống khi bắt đầu thực hiện Use-case</w:t>
       </w:r>
-      <w:bookmarkEnd w:id="172"/>
+      <w:bookmarkEnd w:id="173"/>
     </w:p>
     <w:p>
       <w:pPr>
@@ -11320,14 +11322,14 @@
           <w:sz w:val="22"/>
         </w:rPr>
       </w:pPr>
-      <w:bookmarkStart w:id="173" w:name="_Toc320208056"/>
+      <w:bookmarkStart w:id="174" w:name="_Toc320208056"/>
       <w:r>
         <w:rPr>
           <w:sz w:val="22"/>
         </w:rPr>
         <w:t>Trạng thái hệ thống sau khi thực hiện</w:t>
       </w:r>
-      <w:bookmarkEnd w:id="173"/>
+      <w:bookmarkEnd w:id="174"/>
     </w:p>
     <w:p>
       <w:pPr>
@@ -11353,14 +11355,14 @@
           <w:sz w:val="22"/>
         </w:rPr>
       </w:pPr>
-      <w:bookmarkStart w:id="174" w:name="_Toc320208057"/>
+      <w:bookmarkStart w:id="175" w:name="_Toc320208057"/>
       <w:r>
         <w:rPr>
           <w:sz w:val="22"/>
         </w:rPr>
         <w:t>Điểm mở rộng</w:t>
       </w:r>
-      <w:bookmarkEnd w:id="174"/>
+      <w:bookmarkEnd w:id="175"/>
     </w:p>
     <w:p>
       <w:pPr>
@@ -11386,14 +11388,14 @@
           <w:sz w:val="22"/>
         </w:rPr>
       </w:pPr>
-      <w:bookmarkStart w:id="175" w:name="_Toc320208058"/>
+      <w:bookmarkStart w:id="176" w:name="_Toc320208058"/>
       <w:r>
         <w:rPr>
           <w:sz w:val="22"/>
         </w:rPr>
         <w:t>Yêu cầu đặc biệt</w:t>
       </w:r>
-      <w:bookmarkEnd w:id="175"/>
+      <w:bookmarkEnd w:id="176"/>
     </w:p>
     <w:p>
       <w:pPr>
@@ -11430,9 +11432,9 @@
           <w:sz w:val="26"/>
         </w:rPr>
       </w:pPr>
-      <w:bookmarkStart w:id="176" w:name="_Toc320208059"/>
-      <w:bookmarkStart w:id="177" w:name="_Toc320208381"/>
-      <w:bookmarkStart w:id="178" w:name="_Toc320209962"/>
+      <w:bookmarkStart w:id="177" w:name="_Toc320208059"/>
+      <w:bookmarkStart w:id="178" w:name="_Toc320208381"/>
+      <w:bookmarkStart w:id="179" w:name="_Toc320214471"/>
       <w:r>
         <w:rPr>
           <w:sz w:val="26"/>
@@ -11458,9 +11460,9 @@
         </w:rPr>
         <w:t>”</w:t>
       </w:r>
-      <w:bookmarkEnd w:id="176"/>
       <w:bookmarkEnd w:id="177"/>
       <w:bookmarkEnd w:id="178"/>
+      <w:bookmarkEnd w:id="179"/>
     </w:p>
     <w:p>
       <w:pPr>
@@ -11469,14 +11471,14 @@
           <w:sz w:val="22"/>
         </w:rPr>
       </w:pPr>
-      <w:bookmarkStart w:id="179" w:name="_Toc320208060"/>
+      <w:bookmarkStart w:id="180" w:name="_Toc320208060"/>
       <w:r>
         <w:rPr>
           <w:sz w:val="22"/>
         </w:rPr>
         <w:t>Tóm tắt</w:t>
       </w:r>
-      <w:bookmarkEnd w:id="179"/>
+      <w:bookmarkEnd w:id="180"/>
     </w:p>
     <w:p>
       <w:pPr>
@@ -11502,14 +11504,14 @@
           <w:sz w:val="22"/>
         </w:rPr>
       </w:pPr>
-      <w:bookmarkStart w:id="180" w:name="_Toc320208061"/>
+      <w:bookmarkStart w:id="181" w:name="_Toc320208061"/>
       <w:r>
         <w:rPr>
           <w:sz w:val="22"/>
         </w:rPr>
         <w:t>Dòng sự kiện chính.</w:t>
       </w:r>
-      <w:bookmarkEnd w:id="180"/>
+      <w:bookmarkEnd w:id="181"/>
     </w:p>
     <w:p>
       <w:pPr>
@@ -11606,14 +11608,14 @@
           <w:sz w:val="22"/>
         </w:rPr>
       </w:pPr>
-      <w:bookmarkStart w:id="181" w:name="_Toc320208062"/>
+      <w:bookmarkStart w:id="182" w:name="_Toc320208062"/>
       <w:r>
         <w:rPr>
           <w:sz w:val="22"/>
         </w:rPr>
         <w:t>Dòng sự kiện thay thế</w:t>
       </w:r>
-      <w:bookmarkEnd w:id="181"/>
+      <w:bookmarkEnd w:id="182"/>
     </w:p>
     <w:p>
       <w:pPr>
@@ -11639,14 +11641,14 @@
           <w:sz w:val="22"/>
         </w:rPr>
       </w:pPr>
-      <w:bookmarkStart w:id="182" w:name="_Toc320208063"/>
+      <w:bookmarkStart w:id="183" w:name="_Toc320208063"/>
       <w:r>
         <w:rPr>
           <w:sz w:val="22"/>
         </w:rPr>
         <w:t>Trạng thái hệ thống khi bắt đầu thực hiện Use-case</w:t>
       </w:r>
-      <w:bookmarkEnd w:id="182"/>
+      <w:bookmarkEnd w:id="183"/>
     </w:p>
     <w:p>
       <w:pPr>
@@ -11678,14 +11680,14 @@
         </w:rPr>
         <w:t xml:space="preserve"> </w:t>
       </w:r>
-      <w:bookmarkStart w:id="183" w:name="_Toc320208064"/>
+      <w:bookmarkStart w:id="184" w:name="_Toc320208064"/>
       <w:r>
         <w:rPr>
           <w:sz w:val="22"/>
         </w:rPr>
         <w:t>Trạng thái hệ thống sau khi thực hiện Use-case</w:t>
       </w:r>
-      <w:bookmarkEnd w:id="183"/>
+      <w:bookmarkEnd w:id="184"/>
     </w:p>
     <w:p>
       <w:pPr>
@@ -11717,14 +11719,14 @@
         </w:rPr>
         <w:t xml:space="preserve"> </w:t>
       </w:r>
-      <w:bookmarkStart w:id="184" w:name="_Toc320208065"/>
+      <w:bookmarkStart w:id="185" w:name="_Toc320208065"/>
       <w:r>
         <w:rPr>
           <w:sz w:val="22"/>
         </w:rPr>
         <w:t>Điểm mở rộng</w:t>
       </w:r>
-      <w:bookmarkEnd w:id="184"/>
+      <w:bookmarkEnd w:id="185"/>
     </w:p>
     <w:p>
       <w:pPr>
@@ -11756,14 +11758,14 @@
         </w:rPr>
         <w:t xml:space="preserve"> </w:t>
       </w:r>
-      <w:bookmarkStart w:id="185" w:name="_Toc320208066"/>
+      <w:bookmarkStart w:id="186" w:name="_Toc320208066"/>
       <w:r>
         <w:rPr>
           <w:sz w:val="22"/>
         </w:rPr>
         <w:t>Yêu cầu đặc biệt</w:t>
       </w:r>
-      <w:bookmarkEnd w:id="185"/>
+      <w:bookmarkEnd w:id="186"/>
     </w:p>
     <w:p>
       <w:pPr>
@@ -11800,9 +11802,9 @@
           <w:sz w:val="26"/>
         </w:rPr>
       </w:pPr>
-      <w:bookmarkStart w:id="186" w:name="_Toc320208067"/>
-      <w:bookmarkStart w:id="187" w:name="_Toc320208382"/>
-      <w:bookmarkStart w:id="188" w:name="_Toc320209963"/>
+      <w:bookmarkStart w:id="187" w:name="_Toc320208067"/>
+      <w:bookmarkStart w:id="188" w:name="_Toc320208382"/>
+      <w:bookmarkStart w:id="189" w:name="_Toc320214472"/>
       <w:r>
         <w:rPr>
           <w:sz w:val="26"/>
@@ -11822,9 +11824,9 @@
         </w:rPr>
         <w:t>”</w:t>
       </w:r>
-      <w:bookmarkEnd w:id="186"/>
       <w:bookmarkEnd w:id="187"/>
       <w:bookmarkEnd w:id="188"/>
+      <w:bookmarkEnd w:id="189"/>
     </w:p>
     <w:p>
       <w:pPr>
@@ -11833,14 +11835,14 @@
           <w:sz w:val="22"/>
         </w:rPr>
       </w:pPr>
-      <w:bookmarkStart w:id="189" w:name="_Toc320208068"/>
+      <w:bookmarkStart w:id="190" w:name="_Toc320208068"/>
       <w:r>
         <w:rPr>
           <w:sz w:val="22"/>
         </w:rPr>
         <w:t>Tóm tắt</w:t>
       </w:r>
-      <w:bookmarkEnd w:id="189"/>
+      <w:bookmarkEnd w:id="190"/>
     </w:p>
     <w:p>
       <w:pPr>
@@ -11866,7 +11868,7 @@
           <w:sz w:val="22"/>
         </w:rPr>
       </w:pPr>
-      <w:bookmarkStart w:id="190" w:name="_Toc320208069"/>
+      <w:bookmarkStart w:id="191" w:name="_Toc320208069"/>
       <w:r>
         <w:rPr>
           <w:sz w:val="22"/>
@@ -11874,7 +11876,7 @@
         <w:lastRenderedPageBreak/>
         <w:t>Dòng sự kiện chính</w:t>
       </w:r>
-      <w:bookmarkEnd w:id="190"/>
+      <w:bookmarkEnd w:id="191"/>
     </w:p>
     <w:p>
       <w:pPr>
@@ -12015,14 +12017,14 @@
           <w:sz w:val="22"/>
         </w:rPr>
       </w:pPr>
-      <w:bookmarkStart w:id="191" w:name="_Toc320208070"/>
+      <w:bookmarkStart w:id="192" w:name="_Toc320208070"/>
       <w:r>
         <w:rPr>
           <w:sz w:val="22"/>
         </w:rPr>
         <w:t>Các dòng sự kiện khác</w:t>
       </w:r>
-      <w:bookmarkEnd w:id="191"/>
+      <w:bookmarkEnd w:id="192"/>
     </w:p>
     <w:p>
       <w:pPr>
@@ -12048,14 +12050,14 @@
           <w:sz w:val="22"/>
         </w:rPr>
       </w:pPr>
-      <w:bookmarkStart w:id="192" w:name="_Toc320208071"/>
+      <w:bookmarkStart w:id="193" w:name="_Toc320208071"/>
       <w:r>
         <w:rPr>
           <w:sz w:val="22"/>
         </w:rPr>
         <w:t>Trạng thái hệ thống khi bắt đầu thực hiện Use-case</w:t>
       </w:r>
-      <w:bookmarkEnd w:id="192"/>
+      <w:bookmarkEnd w:id="193"/>
     </w:p>
     <w:p>
       <w:pPr>
@@ -12081,14 +12083,14 @@
           <w:sz w:val="22"/>
         </w:rPr>
       </w:pPr>
-      <w:bookmarkStart w:id="193" w:name="_Toc320208072"/>
+      <w:bookmarkStart w:id="194" w:name="_Toc320208072"/>
       <w:r>
         <w:rPr>
           <w:sz w:val="22"/>
         </w:rPr>
         <w:t>Trạng thái hệ thống sau khi thực hiện Use-case</w:t>
       </w:r>
-      <w:bookmarkEnd w:id="193"/>
+      <w:bookmarkEnd w:id="194"/>
     </w:p>
     <w:p>
       <w:pPr>
@@ -12141,14 +12143,14 @@
           <w:sz w:val="22"/>
         </w:rPr>
       </w:pPr>
-      <w:bookmarkStart w:id="194" w:name="_Toc320208073"/>
+      <w:bookmarkStart w:id="195" w:name="_Toc320208073"/>
       <w:r>
         <w:rPr>
           <w:sz w:val="22"/>
         </w:rPr>
         <w:t>Điểm mở rộng</w:t>
       </w:r>
-      <w:bookmarkEnd w:id="194"/>
+      <w:bookmarkEnd w:id="195"/>
     </w:p>
     <w:p>
       <w:pPr>
@@ -12174,14 +12176,14 @@
           <w:sz w:val="22"/>
         </w:rPr>
       </w:pPr>
-      <w:bookmarkStart w:id="195" w:name="_Toc320208074"/>
+      <w:bookmarkStart w:id="196" w:name="_Toc320208074"/>
       <w:r>
         <w:rPr>
           <w:sz w:val="22"/>
         </w:rPr>
         <w:t>Yêu cầu đặc biệt</w:t>
       </w:r>
-      <w:bookmarkEnd w:id="195"/>
+      <w:bookmarkEnd w:id="196"/>
     </w:p>
     <w:p>
       <w:pPr>
@@ -12228,9 +12230,9 @@
           <w:sz w:val="26"/>
         </w:rPr>
       </w:pPr>
-      <w:bookmarkStart w:id="196" w:name="_Toc320208075"/>
-      <w:bookmarkStart w:id="197" w:name="_Toc320208383"/>
-      <w:bookmarkStart w:id="198" w:name="_Toc320209964"/>
+      <w:bookmarkStart w:id="197" w:name="_Toc320208075"/>
+      <w:bookmarkStart w:id="198" w:name="_Toc320208383"/>
+      <w:bookmarkStart w:id="199" w:name="_Toc320214473"/>
       <w:r>
         <w:rPr>
           <w:sz w:val="26"/>
@@ -12250,9 +12252,9 @@
         </w:rPr>
         <w:t>”</w:t>
       </w:r>
-      <w:bookmarkEnd w:id="196"/>
       <w:bookmarkEnd w:id="197"/>
       <w:bookmarkEnd w:id="198"/>
+      <w:bookmarkEnd w:id="199"/>
     </w:p>
     <w:p>
       <w:pPr>
@@ -12261,14 +12263,14 @@
           <w:sz w:val="22"/>
         </w:rPr>
       </w:pPr>
-      <w:bookmarkStart w:id="199" w:name="_Toc320208076"/>
+      <w:bookmarkStart w:id="200" w:name="_Toc320208076"/>
       <w:r>
         <w:rPr>
           <w:sz w:val="22"/>
         </w:rPr>
         <w:t>Tóm tắt</w:t>
       </w:r>
-      <w:bookmarkEnd w:id="199"/>
+      <w:bookmarkEnd w:id="200"/>
     </w:p>
     <w:p>
       <w:pPr>
@@ -12294,14 +12296,14 @@
           <w:sz w:val="22"/>
         </w:rPr>
       </w:pPr>
-      <w:bookmarkStart w:id="200" w:name="_Toc320208077"/>
+      <w:bookmarkStart w:id="201" w:name="_Toc320208077"/>
       <w:r>
         <w:rPr>
           <w:sz w:val="22"/>
         </w:rPr>
         <w:t>Dòng sự kiện chính</w:t>
       </w:r>
-      <w:bookmarkEnd w:id="200"/>
+      <w:bookmarkEnd w:id="201"/>
     </w:p>
     <w:p>
       <w:pPr>
@@ -12398,14 +12400,14 @@
           <w:sz w:val="22"/>
         </w:rPr>
       </w:pPr>
-      <w:bookmarkStart w:id="201" w:name="_Toc320208078"/>
+      <w:bookmarkStart w:id="202" w:name="_Toc320208078"/>
       <w:r>
         <w:rPr>
           <w:sz w:val="22"/>
         </w:rPr>
         <w:t>Các dòng sự kiện khác</w:t>
       </w:r>
-      <w:bookmarkEnd w:id="201"/>
+      <w:bookmarkEnd w:id="202"/>
     </w:p>
     <w:p>
       <w:pPr>
@@ -12431,7 +12433,7 @@
           <w:sz w:val="22"/>
         </w:rPr>
       </w:pPr>
-      <w:bookmarkStart w:id="202" w:name="_Toc320208079"/>
+      <w:bookmarkStart w:id="203" w:name="_Toc320208079"/>
       <w:r>
         <w:rPr>
           <w:sz w:val="22"/>
@@ -12439,7 +12441,7 @@
         <w:lastRenderedPageBreak/>
         <w:t>Trạng thái hệ thống khi bắt đầu thực hiện Use-case</w:t>
       </w:r>
-      <w:bookmarkEnd w:id="202"/>
+      <w:bookmarkEnd w:id="203"/>
     </w:p>
     <w:p>
       <w:pPr>
@@ -12465,14 +12467,14 @@
           <w:sz w:val="22"/>
         </w:rPr>
       </w:pPr>
-      <w:bookmarkStart w:id="203" w:name="_Toc320208080"/>
+      <w:bookmarkStart w:id="204" w:name="_Toc320208080"/>
       <w:r>
         <w:rPr>
           <w:sz w:val="22"/>
         </w:rPr>
         <w:t>Trạng thái hệ thống sau khi thực hiện Use-case</w:t>
       </w:r>
-      <w:bookmarkEnd w:id="203"/>
+      <w:bookmarkEnd w:id="204"/>
     </w:p>
     <w:p>
       <w:pPr>
@@ -12498,14 +12500,14 @@
           <w:sz w:val="22"/>
         </w:rPr>
       </w:pPr>
-      <w:bookmarkStart w:id="204" w:name="_Toc320208081"/>
+      <w:bookmarkStart w:id="205" w:name="_Toc320208081"/>
       <w:r>
         <w:rPr>
           <w:sz w:val="22"/>
         </w:rPr>
         <w:t>Điểm mở rộng</w:t>
       </w:r>
-      <w:bookmarkEnd w:id="204"/>
+      <w:bookmarkEnd w:id="205"/>
     </w:p>
     <w:p>
       <w:pPr>
@@ -12531,14 +12533,14 @@
           <w:sz w:val="22"/>
         </w:rPr>
       </w:pPr>
-      <w:bookmarkStart w:id="205" w:name="_Toc320208082"/>
+      <w:bookmarkStart w:id="206" w:name="_Toc320208082"/>
       <w:r>
         <w:rPr>
           <w:sz w:val="22"/>
         </w:rPr>
         <w:t>Yêu cầu đặc biệt</w:t>
       </w:r>
-      <w:bookmarkEnd w:id="205"/>
+      <w:bookmarkEnd w:id="206"/>
     </w:p>
     <w:p>
       <w:pPr>
@@ -12576,9 +12578,9 @@
           <w:sz w:val="26"/>
         </w:rPr>
       </w:pPr>
-      <w:bookmarkStart w:id="206" w:name="_Toc320208083"/>
-      <w:bookmarkStart w:id="207" w:name="_Toc320208384"/>
-      <w:bookmarkStart w:id="208" w:name="_Toc320209965"/>
+      <w:bookmarkStart w:id="207" w:name="_Toc320208083"/>
+      <w:bookmarkStart w:id="208" w:name="_Toc320208384"/>
+      <w:bookmarkStart w:id="209" w:name="_Toc320214474"/>
       <w:r>
         <w:rPr>
           <w:sz w:val="26"/>
@@ -12598,9 +12600,9 @@
         </w:rPr>
         <w:t>”</w:t>
       </w:r>
-      <w:bookmarkEnd w:id="206"/>
       <w:bookmarkEnd w:id="207"/>
       <w:bookmarkEnd w:id="208"/>
+      <w:bookmarkEnd w:id="209"/>
     </w:p>
     <w:p>
       <w:pPr>
@@ -12609,14 +12611,14 @@
           <w:sz w:val="22"/>
         </w:rPr>
       </w:pPr>
-      <w:bookmarkStart w:id="209" w:name="_Toc320208084"/>
+      <w:bookmarkStart w:id="210" w:name="_Toc320208084"/>
       <w:r>
         <w:rPr>
           <w:sz w:val="22"/>
         </w:rPr>
         <w:t>Tóm tắt</w:t>
       </w:r>
-      <w:bookmarkEnd w:id="209"/>
+      <w:bookmarkEnd w:id="210"/>
     </w:p>
     <w:p>
       <w:pPr>
@@ -12642,14 +12644,14 @@
           <w:sz w:val="22"/>
         </w:rPr>
       </w:pPr>
-      <w:bookmarkStart w:id="210" w:name="_Toc320208085"/>
+      <w:bookmarkStart w:id="211" w:name="_Toc320208085"/>
       <w:r>
         <w:rPr>
           <w:sz w:val="22"/>
         </w:rPr>
         <w:t>Dòng sự kiện chính</w:t>
       </w:r>
-      <w:bookmarkEnd w:id="210"/>
+      <w:bookmarkEnd w:id="211"/>
     </w:p>
     <w:p>
       <w:pPr>
@@ -12746,14 +12748,14 @@
           <w:sz w:val="22"/>
         </w:rPr>
       </w:pPr>
-      <w:bookmarkStart w:id="211" w:name="_Toc320208086"/>
+      <w:bookmarkStart w:id="212" w:name="_Toc320208086"/>
       <w:r>
         <w:rPr>
           <w:sz w:val="22"/>
         </w:rPr>
         <w:t>Các dòng sự kiện khác</w:t>
       </w:r>
-      <w:bookmarkEnd w:id="211"/>
+      <w:bookmarkEnd w:id="212"/>
     </w:p>
     <w:p>
       <w:pPr>
@@ -12779,14 +12781,14 @@
           <w:sz w:val="22"/>
         </w:rPr>
       </w:pPr>
-      <w:bookmarkStart w:id="212" w:name="_Toc320208087"/>
+      <w:bookmarkStart w:id="213" w:name="_Toc320208087"/>
       <w:r>
         <w:rPr>
           <w:sz w:val="22"/>
         </w:rPr>
         <w:t>Trạng thái hệ thống khi bắt đầu thực hiện Use-case</w:t>
       </w:r>
-      <w:bookmarkEnd w:id="212"/>
+      <w:bookmarkEnd w:id="213"/>
     </w:p>
     <w:p>
       <w:pPr>
@@ -12812,14 +12814,14 @@
           <w:sz w:val="22"/>
         </w:rPr>
       </w:pPr>
-      <w:bookmarkStart w:id="213" w:name="_Toc320208088"/>
+      <w:bookmarkStart w:id="214" w:name="_Toc320208088"/>
       <w:r>
         <w:rPr>
           <w:sz w:val="22"/>
         </w:rPr>
         <w:t>Trạng thái hệ thống sau khi thực hiện Use-case</w:t>
       </w:r>
-      <w:bookmarkEnd w:id="213"/>
+      <w:bookmarkEnd w:id="214"/>
     </w:p>
     <w:p>
       <w:pPr>
@@ -12845,14 +12847,14 @@
           <w:sz w:val="22"/>
         </w:rPr>
       </w:pPr>
-      <w:bookmarkStart w:id="214" w:name="_Toc320208089"/>
+      <w:bookmarkStart w:id="215" w:name="_Toc320208089"/>
       <w:r>
         <w:rPr>
           <w:sz w:val="22"/>
         </w:rPr>
         <w:t>Điểm mở rộng</w:t>
       </w:r>
-      <w:bookmarkEnd w:id="214"/>
+      <w:bookmarkEnd w:id="215"/>
     </w:p>
     <w:p>
       <w:pPr>
@@ -12878,14 +12880,14 @@
           <w:sz w:val="22"/>
         </w:rPr>
       </w:pPr>
-      <w:bookmarkStart w:id="215" w:name="_Toc320208090"/>
+      <w:bookmarkStart w:id="216" w:name="_Toc320208090"/>
       <w:r>
         <w:rPr>
           <w:sz w:val="22"/>
         </w:rPr>
         <w:t>Yêu cầu đặc biệt</w:t>
       </w:r>
-      <w:bookmarkEnd w:id="215"/>
+      <w:bookmarkEnd w:id="216"/>
     </w:p>
     <w:p>
       <w:pPr>
@@ -12931,9 +12933,9 @@
           <w:sz w:val="26"/>
         </w:rPr>
       </w:pPr>
-      <w:bookmarkStart w:id="216" w:name="_Toc320208091"/>
-      <w:bookmarkStart w:id="217" w:name="_Toc320208385"/>
-      <w:bookmarkStart w:id="218" w:name="_Toc320209966"/>
+      <w:bookmarkStart w:id="217" w:name="_Toc320208091"/>
+      <w:bookmarkStart w:id="218" w:name="_Toc320208385"/>
+      <w:bookmarkStart w:id="219" w:name="_Toc320214475"/>
       <w:r>
         <w:rPr>
           <w:sz w:val="26"/>
@@ -12954,9 +12956,9 @@
         </w:rPr>
         <w:t>”</w:t>
       </w:r>
-      <w:bookmarkEnd w:id="216"/>
       <w:bookmarkEnd w:id="217"/>
       <w:bookmarkEnd w:id="218"/>
+      <w:bookmarkEnd w:id="219"/>
     </w:p>
     <w:p>
       <w:pPr>
@@ -12965,14 +12967,14 @@
           <w:sz w:val="22"/>
         </w:rPr>
       </w:pPr>
-      <w:bookmarkStart w:id="219" w:name="_Toc320208092"/>
+      <w:bookmarkStart w:id="220" w:name="_Toc320208092"/>
       <w:r>
         <w:rPr>
           <w:sz w:val="22"/>
         </w:rPr>
         <w:t>Tóm tắt</w:t>
       </w:r>
-      <w:bookmarkEnd w:id="219"/>
+      <w:bookmarkEnd w:id="220"/>
     </w:p>
     <w:p>
       <w:pPr>
@@ -12998,14 +13000,14 @@
           <w:sz w:val="22"/>
         </w:rPr>
       </w:pPr>
-      <w:bookmarkStart w:id="220" w:name="_Toc320208093"/>
+      <w:bookmarkStart w:id="221" w:name="_Toc320208093"/>
       <w:r>
         <w:rPr>
           <w:sz w:val="22"/>
         </w:rPr>
         <w:t>Dòng sự kiện chính</w:t>
       </w:r>
-      <w:bookmarkEnd w:id="220"/>
+      <w:bookmarkEnd w:id="221"/>
     </w:p>
     <w:p>
       <w:pPr>
@@ -13144,14 +13146,14 @@
           <w:sz w:val="22"/>
         </w:rPr>
       </w:pPr>
-      <w:bookmarkStart w:id="221" w:name="_Toc320208094"/>
+      <w:bookmarkStart w:id="222" w:name="_Toc320208094"/>
       <w:r>
         <w:rPr>
           <w:sz w:val="22"/>
         </w:rPr>
         <w:t>Các dòng sự kiện khác</w:t>
       </w:r>
-      <w:bookmarkEnd w:id="221"/>
+      <w:bookmarkEnd w:id="222"/>
     </w:p>
     <w:p>
       <w:pPr>
@@ -13219,14 +13221,14 @@
           <w:sz w:val="22"/>
         </w:rPr>
       </w:pPr>
-      <w:bookmarkStart w:id="222" w:name="_Toc320208095"/>
+      <w:bookmarkStart w:id="223" w:name="_Toc320208095"/>
       <w:r>
         <w:rPr>
           <w:sz w:val="22"/>
         </w:rPr>
         <w:t>Trạng thái hệ thống khi bắt đầu thực hiện Use-case</w:t>
       </w:r>
-      <w:bookmarkEnd w:id="222"/>
+      <w:bookmarkEnd w:id="223"/>
     </w:p>
     <w:p>
       <w:pPr>
@@ -13250,14 +13252,14 @@
           <w:sz w:val="22"/>
         </w:rPr>
       </w:pPr>
-      <w:bookmarkStart w:id="223" w:name="_Toc320208096"/>
+      <w:bookmarkStart w:id="224" w:name="_Toc320208096"/>
       <w:r>
         <w:rPr>
           <w:sz w:val="22"/>
         </w:rPr>
         <w:t>Trạng thái hệ thống sau khi thực hiện Use-case</w:t>
       </w:r>
-      <w:bookmarkEnd w:id="223"/>
+      <w:bookmarkEnd w:id="224"/>
     </w:p>
     <w:p>
       <w:pPr>
@@ -13283,14 +13285,14 @@
           <w:sz w:val="22"/>
         </w:rPr>
       </w:pPr>
-      <w:bookmarkStart w:id="224" w:name="_Toc320208097"/>
+      <w:bookmarkStart w:id="225" w:name="_Toc320208097"/>
       <w:r>
         <w:rPr>
           <w:sz w:val="22"/>
         </w:rPr>
         <w:t>Điểm mở rộng</w:t>
       </w:r>
-      <w:bookmarkEnd w:id="224"/>
+      <w:bookmarkEnd w:id="225"/>
     </w:p>
     <w:p>
       <w:pPr>
@@ -13316,14 +13318,14 @@
           <w:sz w:val="22"/>
         </w:rPr>
       </w:pPr>
-      <w:bookmarkStart w:id="225" w:name="_Toc320208098"/>
+      <w:bookmarkStart w:id="226" w:name="_Toc320208098"/>
       <w:r>
         <w:rPr>
           <w:sz w:val="22"/>
         </w:rPr>
         <w:t>Yêu cầu đặc biệt</w:t>
       </w:r>
-      <w:bookmarkEnd w:id="225"/>
+      <w:bookmarkEnd w:id="226"/>
     </w:p>
     <w:p>
       <w:pPr>
@@ -13412,9 +13414,9 @@
           <w:sz w:val="26"/>
         </w:rPr>
       </w:pPr>
-      <w:bookmarkStart w:id="226" w:name="_Toc320208099"/>
-      <w:bookmarkStart w:id="227" w:name="_Toc320208386"/>
-      <w:bookmarkStart w:id="228" w:name="_Toc320209967"/>
+      <w:bookmarkStart w:id="227" w:name="_Toc320208099"/>
+      <w:bookmarkStart w:id="228" w:name="_Toc320208386"/>
+      <w:bookmarkStart w:id="229" w:name="_Toc320214476"/>
       <w:r>
         <w:rPr>
           <w:sz w:val="26"/>
@@ -13434,9 +13436,9 @@
         </w:rPr>
         <w:t>”</w:t>
       </w:r>
-      <w:bookmarkEnd w:id="226"/>
       <w:bookmarkEnd w:id="227"/>
       <w:bookmarkEnd w:id="228"/>
+      <w:bookmarkEnd w:id="229"/>
     </w:p>
     <w:p>
       <w:pPr>
@@ -13445,14 +13447,14 @@
           <w:sz w:val="22"/>
         </w:rPr>
       </w:pPr>
-      <w:bookmarkStart w:id="229" w:name="_Toc320208100"/>
+      <w:bookmarkStart w:id="230" w:name="_Toc320208100"/>
       <w:r>
         <w:rPr>
           <w:sz w:val="22"/>
         </w:rPr>
         <w:t>Tóm tắt</w:t>
       </w:r>
-      <w:bookmarkEnd w:id="229"/>
+      <w:bookmarkEnd w:id="230"/>
     </w:p>
     <w:p>
       <w:pPr>
@@ -13478,14 +13480,14 @@
           <w:sz w:val="22"/>
         </w:rPr>
       </w:pPr>
-      <w:bookmarkStart w:id="230" w:name="_Toc320208101"/>
+      <w:bookmarkStart w:id="231" w:name="_Toc320208101"/>
       <w:r>
         <w:rPr>
           <w:sz w:val="22"/>
         </w:rPr>
         <w:t>Dòng sự kiện chính</w:t>
       </w:r>
-      <w:bookmarkEnd w:id="230"/>
+      <w:bookmarkEnd w:id="231"/>
     </w:p>
     <w:p>
       <w:pPr>
@@ -13536,14 +13538,14 @@
           <w:sz w:val="22"/>
         </w:rPr>
       </w:pPr>
-      <w:bookmarkStart w:id="231" w:name="_Toc320208102"/>
+      <w:bookmarkStart w:id="232" w:name="_Toc320208102"/>
       <w:r>
         <w:rPr>
           <w:sz w:val="22"/>
         </w:rPr>
         <w:t>Các dòng sự kiện khác</w:t>
       </w:r>
-      <w:bookmarkEnd w:id="231"/>
+      <w:bookmarkEnd w:id="232"/>
     </w:p>
     <w:p>
       <w:pPr>
@@ -13569,7 +13571,7 @@
           <w:sz w:val="22"/>
         </w:rPr>
       </w:pPr>
-      <w:bookmarkStart w:id="232" w:name="_Toc320208103"/>
+      <w:bookmarkStart w:id="233" w:name="_Toc320208103"/>
       <w:r>
         <w:rPr>
           <w:sz w:val="22"/>
@@ -13577,7 +13579,7 @@
         <w:lastRenderedPageBreak/>
         <w:t>Trạng thái hệ thống khi bắt đầu thực hiện Use-case</w:t>
       </w:r>
-      <w:bookmarkEnd w:id="232"/>
+      <w:bookmarkEnd w:id="233"/>
     </w:p>
     <w:p>
       <w:pPr>
@@ -13603,14 +13605,14 @@
           <w:sz w:val="22"/>
         </w:rPr>
       </w:pPr>
-      <w:bookmarkStart w:id="233" w:name="_Toc320208104"/>
+      <w:bookmarkStart w:id="234" w:name="_Toc320208104"/>
       <w:r>
         <w:rPr>
           <w:sz w:val="22"/>
         </w:rPr>
         <w:t>Trạng thái hệ thống sau khi thực hiện Use-case</w:t>
       </w:r>
-      <w:bookmarkEnd w:id="233"/>
+      <w:bookmarkEnd w:id="234"/>
     </w:p>
     <w:p>
       <w:pPr>
@@ -13636,14 +13638,14 @@
           <w:sz w:val="22"/>
         </w:rPr>
       </w:pPr>
-      <w:bookmarkStart w:id="234" w:name="_Toc320208105"/>
+      <w:bookmarkStart w:id="235" w:name="_Toc320208105"/>
       <w:r>
         <w:rPr>
           <w:sz w:val="22"/>
         </w:rPr>
         <w:t>Điểm mở rộng</w:t>
       </w:r>
-      <w:bookmarkEnd w:id="234"/>
+      <w:bookmarkEnd w:id="235"/>
     </w:p>
     <w:p>
       <w:pPr>
@@ -13669,14 +13671,14 @@
           <w:sz w:val="22"/>
         </w:rPr>
       </w:pPr>
-      <w:bookmarkStart w:id="235" w:name="_Toc320208106"/>
+      <w:bookmarkStart w:id="236" w:name="_Toc320208106"/>
       <w:r>
         <w:rPr>
           <w:sz w:val="22"/>
         </w:rPr>
         <w:t>Yêu cầu đặc biệt</w:t>
       </w:r>
-      <w:bookmarkEnd w:id="235"/>
+      <w:bookmarkEnd w:id="236"/>
     </w:p>
     <w:p>
       <w:pPr>
@@ -13723,9 +13725,9 @@
           <w:sz w:val="26"/>
         </w:rPr>
       </w:pPr>
-      <w:bookmarkStart w:id="236" w:name="_Toc320208107"/>
-      <w:bookmarkStart w:id="237" w:name="_Toc320208387"/>
-      <w:bookmarkStart w:id="238" w:name="_Toc320209968"/>
+      <w:bookmarkStart w:id="237" w:name="_Toc320208107"/>
+      <w:bookmarkStart w:id="238" w:name="_Toc320208387"/>
+      <w:bookmarkStart w:id="239" w:name="_Toc320214477"/>
       <w:r>
         <w:rPr>
           <w:sz w:val="26"/>
@@ -13745,9 +13747,9 @@
         </w:rPr>
         <w:t>”</w:t>
       </w:r>
-      <w:bookmarkEnd w:id="236"/>
       <w:bookmarkEnd w:id="237"/>
       <w:bookmarkEnd w:id="238"/>
+      <w:bookmarkEnd w:id="239"/>
     </w:p>
     <w:p>
       <w:pPr>
@@ -13756,14 +13758,14 @@
           <w:sz w:val="22"/>
         </w:rPr>
       </w:pPr>
-      <w:bookmarkStart w:id="239" w:name="_Toc320208108"/>
+      <w:bookmarkStart w:id="240" w:name="_Toc320208108"/>
       <w:r>
         <w:rPr>
           <w:sz w:val="22"/>
         </w:rPr>
         <w:t>Tóm tắt</w:t>
       </w:r>
-      <w:bookmarkEnd w:id="239"/>
+      <w:bookmarkEnd w:id="240"/>
     </w:p>
     <w:p>
       <w:pPr>
@@ -13789,14 +13791,14 @@
           <w:sz w:val="22"/>
         </w:rPr>
       </w:pPr>
-      <w:bookmarkStart w:id="240" w:name="_Toc320208109"/>
+      <w:bookmarkStart w:id="241" w:name="_Toc320208109"/>
       <w:r>
         <w:rPr>
           <w:sz w:val="22"/>
         </w:rPr>
         <w:t>Dòng sự kiện chính</w:t>
       </w:r>
-      <w:bookmarkEnd w:id="240"/>
+      <w:bookmarkEnd w:id="241"/>
     </w:p>
     <w:p>
       <w:pPr>
@@ -13915,14 +13917,14 @@
           <w:sz w:val="22"/>
         </w:rPr>
       </w:pPr>
-      <w:bookmarkStart w:id="241" w:name="_Toc320208110"/>
+      <w:bookmarkStart w:id="242" w:name="_Toc320208110"/>
       <w:r>
         <w:rPr>
           <w:sz w:val="22"/>
         </w:rPr>
         <w:t>Các dòng sự kiện khác</w:t>
       </w:r>
-      <w:bookmarkEnd w:id="241"/>
+      <w:bookmarkEnd w:id="242"/>
     </w:p>
     <w:p>
       <w:pPr>
@@ -13953,14 +13955,14 @@
           <w:sz w:val="22"/>
         </w:rPr>
       </w:pPr>
-      <w:bookmarkStart w:id="242" w:name="_Toc320208111"/>
+      <w:bookmarkStart w:id="243" w:name="_Toc320208111"/>
       <w:r>
         <w:rPr>
           <w:sz w:val="22"/>
         </w:rPr>
         <w:t>Các yêu cầu đặc biệt</w:t>
       </w:r>
-      <w:bookmarkEnd w:id="242"/>
+      <w:bookmarkEnd w:id="243"/>
     </w:p>
     <w:p>
       <w:pPr>
@@ -13986,14 +13988,14 @@
           <w:sz w:val="22"/>
         </w:rPr>
       </w:pPr>
-      <w:bookmarkStart w:id="243" w:name="_Toc320208112"/>
+      <w:bookmarkStart w:id="244" w:name="_Toc320208112"/>
       <w:r>
         <w:rPr>
           <w:sz w:val="22"/>
         </w:rPr>
         <w:t>Trạng thái hệ thống khi bắt đầu thực hiện Use-case</w:t>
       </w:r>
-      <w:bookmarkEnd w:id="243"/>
+      <w:bookmarkEnd w:id="244"/>
     </w:p>
     <w:p>
       <w:pPr>
@@ -14019,14 +14021,14 @@
           <w:sz w:val="22"/>
         </w:rPr>
       </w:pPr>
-      <w:bookmarkStart w:id="244" w:name="_Toc320208113"/>
+      <w:bookmarkStart w:id="245" w:name="_Toc320208113"/>
       <w:r>
         <w:rPr>
           <w:sz w:val="22"/>
         </w:rPr>
         <w:t>Trạng thái hệ thống sau khi thực hiện Use-case</w:t>
       </w:r>
-      <w:bookmarkEnd w:id="244"/>
+      <w:bookmarkEnd w:id="245"/>
     </w:p>
     <w:p>
       <w:pPr>
@@ -14079,14 +14081,14 @@
           <w:sz w:val="22"/>
         </w:rPr>
       </w:pPr>
-      <w:bookmarkStart w:id="245" w:name="_Toc320208114"/>
+      <w:bookmarkStart w:id="246" w:name="_Toc320208114"/>
       <w:r>
         <w:rPr>
           <w:sz w:val="22"/>
         </w:rPr>
         <w:t>Điểm mở rộng</w:t>
       </w:r>
-      <w:bookmarkEnd w:id="245"/>
+      <w:bookmarkEnd w:id="246"/>
     </w:p>
     <w:p>
       <w:pPr>
@@ -14112,9 +14114,9 @@
           <w:sz w:val="26"/>
         </w:rPr>
       </w:pPr>
-      <w:bookmarkStart w:id="246" w:name="_Toc320208115"/>
-      <w:bookmarkStart w:id="247" w:name="_Toc320208388"/>
-      <w:bookmarkStart w:id="248" w:name="_Toc320209969"/>
+      <w:bookmarkStart w:id="247" w:name="_Toc320208115"/>
+      <w:bookmarkStart w:id="248" w:name="_Toc320208388"/>
+      <w:bookmarkStart w:id="249" w:name="_Toc320214478"/>
       <w:r>
         <w:rPr>
           <w:sz w:val="26"/>
@@ -14135,9 +14137,9 @@
         </w:rPr>
         <w:t>”</w:t>
       </w:r>
-      <w:bookmarkEnd w:id="246"/>
       <w:bookmarkEnd w:id="247"/>
       <w:bookmarkEnd w:id="248"/>
+      <w:bookmarkEnd w:id="249"/>
     </w:p>
     <w:p>
       <w:pPr>
@@ -14146,14 +14148,14 @@
           <w:sz w:val="22"/>
         </w:rPr>
       </w:pPr>
-      <w:bookmarkStart w:id="249" w:name="_Toc320208116"/>
+      <w:bookmarkStart w:id="250" w:name="_Toc320208116"/>
       <w:r>
         <w:rPr>
           <w:sz w:val="22"/>
         </w:rPr>
         <w:t>Tóm tắt</w:t>
       </w:r>
-      <w:bookmarkEnd w:id="249"/>
+      <w:bookmarkEnd w:id="250"/>
     </w:p>
     <w:p>
       <w:pPr>
@@ -14179,14 +14181,14 @@
           <w:sz w:val="22"/>
         </w:rPr>
       </w:pPr>
-      <w:bookmarkStart w:id="250" w:name="_Toc320208117"/>
+      <w:bookmarkStart w:id="251" w:name="_Toc320208117"/>
       <w:r>
         <w:rPr>
           <w:sz w:val="22"/>
         </w:rPr>
         <w:t>Dòng sự kiện chính</w:t>
       </w:r>
-      <w:bookmarkEnd w:id="250"/>
+      <w:bookmarkEnd w:id="251"/>
     </w:p>
     <w:p>
       <w:pPr>
@@ -14305,14 +14307,14 @@
           <w:sz w:val="22"/>
         </w:rPr>
       </w:pPr>
-      <w:bookmarkStart w:id="251" w:name="_Toc320208118"/>
+      <w:bookmarkStart w:id="252" w:name="_Toc320208118"/>
       <w:r>
         <w:rPr>
           <w:sz w:val="22"/>
         </w:rPr>
         <w:t>Các dòng sự kiện khác</w:t>
       </w:r>
-      <w:bookmarkEnd w:id="251"/>
+      <w:bookmarkEnd w:id="252"/>
     </w:p>
     <w:p>
       <w:pPr>
@@ -14343,14 +14345,14 @@
           <w:sz w:val="22"/>
         </w:rPr>
       </w:pPr>
-      <w:bookmarkStart w:id="252" w:name="_Toc320208119"/>
+      <w:bookmarkStart w:id="253" w:name="_Toc320208119"/>
       <w:r>
         <w:rPr>
           <w:sz w:val="22"/>
         </w:rPr>
         <w:t>Các yêu cầu đặc biệt</w:t>
       </w:r>
-      <w:bookmarkEnd w:id="252"/>
+      <w:bookmarkEnd w:id="253"/>
     </w:p>
     <w:p>
       <w:pPr>
@@ -14376,14 +14378,14 @@
           <w:sz w:val="22"/>
         </w:rPr>
       </w:pPr>
-      <w:bookmarkStart w:id="253" w:name="_Toc320208120"/>
+      <w:bookmarkStart w:id="254" w:name="_Toc320208120"/>
       <w:r>
         <w:rPr>
           <w:sz w:val="22"/>
         </w:rPr>
         <w:t>Trạng thái hệ thống khi bắt đầu thực hiện Use-case</w:t>
       </w:r>
-      <w:bookmarkEnd w:id="253"/>
+      <w:bookmarkEnd w:id="254"/>
     </w:p>
     <w:p>
       <w:pPr>
@@ -14409,14 +14411,14 @@
           <w:sz w:val="22"/>
         </w:rPr>
       </w:pPr>
-      <w:bookmarkStart w:id="254" w:name="_Toc320208121"/>
+      <w:bookmarkStart w:id="255" w:name="_Toc320208121"/>
       <w:r>
         <w:rPr>
           <w:sz w:val="22"/>
         </w:rPr>
         <w:t>Trạng thái hệ thống sau khi thực hiện Use-case</w:t>
       </w:r>
-      <w:bookmarkEnd w:id="254"/>
+      <w:bookmarkEnd w:id="255"/>
     </w:p>
     <w:p>
       <w:pPr>
@@ -14469,14 +14471,14 @@
           <w:sz w:val="22"/>
         </w:rPr>
       </w:pPr>
-      <w:bookmarkStart w:id="255" w:name="_Toc320208122"/>
+      <w:bookmarkStart w:id="256" w:name="_Toc320208122"/>
       <w:r>
         <w:rPr>
           <w:sz w:val="22"/>
         </w:rPr>
         <w:t>Điểm mở rộng</w:t>
       </w:r>
-      <w:bookmarkEnd w:id="255"/>
+      <w:bookmarkEnd w:id="256"/>
     </w:p>
     <w:p>
       <w:pPr>
@@ -14502,9 +14504,9 @@
           <w:sz w:val="26"/>
         </w:rPr>
       </w:pPr>
-      <w:bookmarkStart w:id="256" w:name="_Toc320208123"/>
-      <w:bookmarkStart w:id="257" w:name="_Toc320208389"/>
-      <w:bookmarkStart w:id="258" w:name="_Toc320209970"/>
+      <w:bookmarkStart w:id="257" w:name="_Toc320208123"/>
+      <w:bookmarkStart w:id="258" w:name="_Toc320208389"/>
+      <w:bookmarkStart w:id="259" w:name="_Toc320214479"/>
       <w:r>
         <w:rPr>
           <w:sz w:val="26"/>
@@ -14524,9 +14526,9 @@
         </w:rPr>
         <w:t>”</w:t>
       </w:r>
-      <w:bookmarkEnd w:id="256"/>
       <w:bookmarkEnd w:id="257"/>
       <w:bookmarkEnd w:id="258"/>
+      <w:bookmarkEnd w:id="259"/>
     </w:p>
     <w:p>
       <w:pPr>
@@ -14535,14 +14537,14 @@
           <w:sz w:val="22"/>
         </w:rPr>
       </w:pPr>
-      <w:bookmarkStart w:id="259" w:name="_Toc320208124"/>
+      <w:bookmarkStart w:id="260" w:name="_Toc320208124"/>
       <w:r>
         <w:rPr>
           <w:sz w:val="22"/>
         </w:rPr>
         <w:t>Tóm tắt</w:t>
       </w:r>
-      <w:bookmarkEnd w:id="259"/>
+      <w:bookmarkEnd w:id="260"/>
     </w:p>
     <w:p>
       <w:pPr>
@@ -14568,14 +14570,14 @@
           <w:sz w:val="22"/>
         </w:rPr>
       </w:pPr>
-      <w:bookmarkStart w:id="260" w:name="_Toc320208125"/>
+      <w:bookmarkStart w:id="261" w:name="_Toc320208125"/>
       <w:r>
         <w:rPr>
           <w:sz w:val="22"/>
         </w:rPr>
         <w:t>Dòng sự kiện chính</w:t>
       </w:r>
-      <w:bookmarkEnd w:id="260"/>
+      <w:bookmarkEnd w:id="261"/>
     </w:p>
     <w:p>
       <w:pPr>
@@ -14596,17 +14598,7 @@
           <w:sz w:val="24"/>
           <w:szCs w:val="24"/>
         </w:rPr>
-        <w:t>Hệ thống tiếp nhận yều cầu</w:t>
-      </w:r>
-      <w:bookmarkStart w:id="261" w:name="_GoBack"/>
-      <w:bookmarkEnd w:id="261"/>
-      <w:r>
-        <w:rPr>
-          <w:bCs/>
-          <w:sz w:val="24"/>
-          <w:szCs w:val="24"/>
-        </w:rPr>
-        <w:t xml:space="preserve"> xóa nhà hàng và hiển thị thông báo xác nhận yêu cầu xóa của người dùng</w:t>
+        <w:t>Hệ thống tiếp nhận yều cầu xóa nhà hàng và hiển thị thông báo xác nhận yêu cầu xóa của người dùng</w:t>
       </w:r>
     </w:p>
     <w:p>
@@ -14870,7 +14862,7 @@
       </w:pPr>
       <w:bookmarkStart w:id="267" w:name="_Toc320208131"/>
       <w:bookmarkStart w:id="268" w:name="_Toc320208390"/>
-      <w:bookmarkStart w:id="269" w:name="_Toc320209971"/>
+      <w:bookmarkStart w:id="269" w:name="_Toc320214480"/>
       <w:r>
         <w:rPr>
           <w:sz w:val="26"/>
@@ -15178,7 +15170,7 @@
       </w:pPr>
       <w:bookmarkStart w:id="277" w:name="_Toc320208139"/>
       <w:bookmarkStart w:id="278" w:name="_Toc320208391"/>
-      <w:bookmarkStart w:id="279" w:name="_Toc320209972"/>
+      <w:bookmarkStart w:id="279" w:name="_Toc320214481"/>
       <w:r>
         <w:rPr>
           <w:sz w:val="26"/>
@@ -15502,7 +15494,7 @@
       </w:pPr>
       <w:bookmarkStart w:id="287" w:name="_Toc320208147"/>
       <w:bookmarkStart w:id="288" w:name="_Toc320208392"/>
-      <w:bookmarkStart w:id="289" w:name="_Toc320209973"/>
+      <w:bookmarkStart w:id="289" w:name="_Toc320214482"/>
       <w:r>
         <w:rPr>
           <w:sz w:val="26"/>
@@ -15829,7 +15821,7 @@
       </w:pPr>
       <w:bookmarkStart w:id="297" w:name="_Toc320208155"/>
       <w:bookmarkStart w:id="298" w:name="_Toc320208393"/>
-      <w:bookmarkStart w:id="299" w:name="_Toc320209974"/>
+      <w:bookmarkStart w:id="299" w:name="_Toc320214483"/>
       <w:r>
         <w:rPr>
           <w:sz w:val="26"/>
@@ -16238,7 +16230,7 @@
       </w:pPr>
       <w:bookmarkStart w:id="307" w:name="_Toc320208163"/>
       <w:bookmarkStart w:id="308" w:name="_Toc320208394"/>
-      <w:bookmarkStart w:id="309" w:name="_Toc320209975"/>
+      <w:bookmarkStart w:id="309" w:name="_Toc320214484"/>
       <w:r>
         <w:rPr>
           <w:sz w:val="26"/>
@@ -16623,7 +16615,7 @@
       </w:pPr>
       <w:bookmarkStart w:id="317" w:name="_Toc320208171"/>
       <w:bookmarkStart w:id="318" w:name="_Toc320208395"/>
-      <w:bookmarkStart w:id="319" w:name="_Toc320209976"/>
+      <w:bookmarkStart w:id="319" w:name="_Toc320214485"/>
       <w:r>
         <w:rPr>
           <w:sz w:val="26"/>
@@ -16964,7 +16956,7 @@
       </w:pPr>
       <w:bookmarkStart w:id="327" w:name="_Toc320208179"/>
       <w:bookmarkStart w:id="328" w:name="_Toc320208396"/>
-      <w:bookmarkStart w:id="329" w:name="_Toc320209977"/>
+      <w:bookmarkStart w:id="329" w:name="_Toc320214486"/>
       <w:r>
         <w:rPr>
           <w:sz w:val="26"/>
@@ -16980,7 +16972,6 @@
       </w:r>
       <w:bookmarkEnd w:id="327"/>
       <w:bookmarkEnd w:id="328"/>
-      <w:bookmarkEnd w:id="329"/>
       <w:r>
         <w:rPr>
           <w:color w:val="4BACC6" w:themeColor="accent5"/>
@@ -16988,6 +16979,7 @@
         </w:rPr>
         <w:t>Nhap hoa don</w:t>
       </w:r>
+      <w:bookmarkEnd w:id="329"/>
     </w:p>
     <w:p>
       <w:pPr>
@@ -17352,7 +17344,7 @@
       </w:pPr>
       <w:bookmarkStart w:id="337" w:name="_Toc320208187"/>
       <w:bookmarkStart w:id="338" w:name="_Toc320208397"/>
-      <w:bookmarkStart w:id="339" w:name="_Toc320209978"/>
+      <w:bookmarkStart w:id="339" w:name="_Toc320214487"/>
       <w:r>
         <w:rPr>
           <w:sz w:val="26"/>
@@ -17368,7 +17360,6 @@
       </w:r>
       <w:bookmarkEnd w:id="337"/>
       <w:bookmarkEnd w:id="338"/>
-      <w:bookmarkEnd w:id="339"/>
       <w:r>
         <w:rPr>
           <w:color w:val="4BACC6" w:themeColor="accent5"/>
@@ -17376,6 +17367,7 @@
         </w:rPr>
         <w:t>Thanh toan hoa don</w:t>
       </w:r>
+      <w:bookmarkEnd w:id="339"/>
     </w:p>
     <w:p>
       <w:pPr>
@@ -17955,7 +17947,7 @@
       </w:pPr>
       <w:bookmarkStart w:id="353" w:name="_Toc320208201"/>
       <w:bookmarkStart w:id="354" w:name="_Toc320208398"/>
-      <w:bookmarkStart w:id="355" w:name="_Toc320209979"/>
+      <w:bookmarkStart w:id="355" w:name="_Toc320214488"/>
       <w:r>
         <w:rPr>
           <w:sz w:val="26"/>
@@ -18382,7 +18374,7 @@
       </w:pPr>
       <w:bookmarkStart w:id="363" w:name="_Toc320208209"/>
       <w:bookmarkStart w:id="364" w:name="_Toc320208399"/>
-      <w:bookmarkStart w:id="365" w:name="_Toc320209980"/>
+      <w:bookmarkStart w:id="365" w:name="_Toc320214489"/>
       <w:r>
         <w:rPr>
           <w:sz w:val="26"/>
@@ -18717,7 +18709,7 @@
       </w:pPr>
       <w:bookmarkStart w:id="373" w:name="_Toc320208217"/>
       <w:bookmarkStart w:id="374" w:name="_Toc320208400"/>
-      <w:bookmarkStart w:id="375" w:name="_Toc320209981"/>
+      <w:bookmarkStart w:id="375" w:name="_Toc320214490"/>
       <w:r>
         <w:rPr>
           <w:sz w:val="26"/>
@@ -19031,7 +19023,7 @@
       </w:pPr>
       <w:bookmarkStart w:id="383" w:name="_Toc320208225"/>
       <w:bookmarkStart w:id="384" w:name="_Toc320208401"/>
-      <w:bookmarkStart w:id="385" w:name="_Toc320209982"/>
+      <w:bookmarkStart w:id="385" w:name="_Toc320214491"/>
       <w:r>
         <w:rPr>
           <w:sz w:val="26"/>
@@ -19446,7 +19438,7 @@
       </w:pPr>
       <w:bookmarkStart w:id="397" w:name="_Toc320208233"/>
       <w:bookmarkStart w:id="398" w:name="_Toc320208402"/>
-      <w:bookmarkStart w:id="399" w:name="_Toc320209983"/>
+      <w:bookmarkStart w:id="399" w:name="_Toc320214492"/>
       <w:r>
         <w:rPr>
           <w:sz w:val="26"/>
@@ -20045,7 +20037,7 @@
               <w:rStyle w:val="PageNumber"/>
               <w:noProof/>
             </w:rPr>
-            <w:t>22</w:t>
+            <w:t>3</w:t>
           </w:r>
           <w:r>
             <w:rPr>
@@ -20160,11 +20152,21 @@
           <w:tcW w:w="6379" w:type="dxa"/>
         </w:tcPr>
         <w:p>
-          <w:fldSimple w:instr="title  \* Mergeformat ">
-            <w:r>
-              <w:t>Use-Case Specification</w:t>
-            </w:r>
-          </w:fldSimple>
+          <w:r>
+            <w:fldChar w:fldCharType="begin"/>
+          </w:r>
+          <w:r>
+            <w:instrText xml:space="preserve">title  \* Mergeformat </w:instrText>
+          </w:r>
+          <w:r>
+            <w:fldChar w:fldCharType="separate"/>
+          </w:r>
+          <w:r>
+            <w:t>Use-Case Specification</w:t>
+          </w:r>
+          <w:r>
+            <w:fldChar w:fldCharType="end"/>
+          </w:r>
         </w:p>
       </w:tc>
       <w:tc>
@@ -32952,7 +32954,7 @@
 </file>
 
 <file path=customXml/itemProps1.xml><?xml version="1.0" encoding="utf-8"?>
-<ds:datastoreItem xmlns:ds="http://schemas.openxmlformats.org/officeDocument/2006/customXml" ds:itemID="{84BD9D93-2316-4D66-AFE2-3EC9B7172042}">
+<ds:datastoreItem xmlns:ds="http://schemas.openxmlformats.org/officeDocument/2006/customXml" ds:itemID="{1692A407-6F6D-43F9-850C-40F2A68DED4D}">
   <ds:schemaRefs>
     <ds:schemaRef ds:uri="http://schemas.openxmlformats.org/officeDocument/2006/bibliography"/>
   </ds:schemaRefs>

</xml_diff>